<commit_message>
Modified handling of empty SeaKen results
</commit_message>
<xml_diff>
--- a/StatusAndTrendsInstructions.docx
+++ b/StatusAndTrendsInstructions.docx
@@ -442,11 +442,9 @@
             <w:tcW w:w="1984" w:type="dxa"/>
           </w:tcPr>
           <w:p>
-            <w:proofErr w:type="spellStart"/>
             <w:r>
               <w:t>Station_ID</w:t>
             </w:r>
-            <w:proofErr w:type="spellEnd"/>
           </w:p>
         </w:tc>
         <w:tc>
@@ -466,11 +464,9 @@
             <w:tcW w:w="1984" w:type="dxa"/>
           </w:tcPr>
           <w:p>
-            <w:proofErr w:type="spellStart"/>
             <w:r>
               <w:t>Station_Description</w:t>
             </w:r>
-            <w:proofErr w:type="spellEnd"/>
           </w:p>
         </w:tc>
         <w:tc>
@@ -490,11 +486,9 @@
             <w:tcW w:w="1984" w:type="dxa"/>
           </w:tcPr>
           <w:p>
-            <w:proofErr w:type="spellStart"/>
             <w:r>
               <w:t>SampleType</w:t>
             </w:r>
-            <w:proofErr w:type="spellEnd"/>
           </w:p>
         </w:tc>
         <w:tc>
@@ -690,11 +684,9 @@
             <w:tcW w:w="1984" w:type="dxa"/>
           </w:tcPr>
           <w:p>
-            <w:proofErr w:type="spellStart"/>
             <w:r>
               <w:t>StatusIdentifier</w:t>
             </w:r>
-            <w:proofErr w:type="spellEnd"/>
           </w:p>
         </w:tc>
         <w:tc>
@@ -824,17 +816,7 @@
         <w:t xml:space="preserve">Seasonal Kendall Results: </w:t>
       </w:r>
       <w:r>
-        <w:t xml:space="preserve">Table detailing results of seasonal </w:t>
-      </w:r>
-      <w:proofErr w:type="spellStart"/>
-      <w:proofErr w:type="gramStart"/>
-      <w:r>
-        <w:t>kendall</w:t>
-      </w:r>
-      <w:proofErr w:type="spellEnd"/>
-      <w:proofErr w:type="gramEnd"/>
-      <w:r>
-        <w:t xml:space="preserve"> trend analysis for each parameter at each station. Column descriptions follow:</w:t>
+        <w:t>Table detailing results of seasonal kendall trend analysis for each parameter at each station. Column descriptions follow:</w:t>
       </w:r>
     </w:p>
     <w:tbl>
@@ -891,11 +873,9 @@
             <w:tcW w:w="2178" w:type="dxa"/>
           </w:tcPr>
           <w:p>
-            <w:proofErr w:type="spellStart"/>
             <w:r>
               <w:t>Station_ID</w:t>
             </w:r>
-            <w:proofErr w:type="spellEnd"/>
           </w:p>
         </w:tc>
         <w:tc>
@@ -959,11 +939,9 @@
             <w:tcW w:w="2178" w:type="dxa"/>
           </w:tcPr>
           <w:p>
-            <w:proofErr w:type="spellStart"/>
             <w:r>
               <w:t>Pvalue</w:t>
             </w:r>
-            <w:proofErr w:type="spellEnd"/>
           </w:p>
         </w:tc>
         <w:tc>
@@ -1027,11 +1005,9 @@
             <w:tcW w:w="2178" w:type="dxa"/>
           </w:tcPr>
           <w:p>
-            <w:proofErr w:type="spellStart"/>
             <w:r>
               <w:t>signif</w:t>
             </w:r>
-            <w:proofErr w:type="spellEnd"/>
           </w:p>
         </w:tc>
         <w:tc>
@@ -1349,15 +1325,7 @@
         <w:pStyle w:val="Heading4"/>
       </w:pPr>
       <w:r>
-        <w:t>E. Coli/</w:t>
-      </w:r>
-      <w:proofErr w:type="spellStart"/>
-      <w:r>
-        <w:t>Enterococcus</w:t>
-      </w:r>
-      <w:proofErr w:type="spellEnd"/>
-      <w:r>
-        <w:t xml:space="preserve">: </w:t>
+        <w:t xml:space="preserve">E. Coli/Enterococcus: </w:t>
       </w:r>
     </w:p>
     <w:p>
@@ -1430,27 +1398,14 @@
       <w:pPr>
         <w:pStyle w:val="Heading4"/>
       </w:pPr>
-      <w:proofErr w:type="gramStart"/>
       <w:r>
         <w:lastRenderedPageBreak/>
-        <w:t>pH</w:t>
-      </w:r>
-      <w:proofErr w:type="gramEnd"/>
-      <w:r>
-        <w:t>:</w:t>
-      </w:r>
-    </w:p>
-    <w:p>
-      <w:r>
-        <w:t xml:space="preserve">There are two options for plotting </w:t>
-      </w:r>
-      <w:proofErr w:type="spellStart"/>
-      <w:r>
-        <w:t>pH.</w:t>
-      </w:r>
-      <w:proofErr w:type="spellEnd"/>
-      <w:r>
-        <w:t xml:space="preserve"> The first is</w:t>
+        <w:t>pH:</w:t>
+      </w:r>
+    </w:p>
+    <w:p>
+      <w:r>
+        <w:t>There are two options for plotting pH. The first is</w:t>
       </w:r>
       <w:r>
         <w:t xml:space="preserve"> </w:t>

</xml_diff>

<commit_message>
Updated status and trends doc per Bill Hickey edits.
</commit_message>
<xml_diff>
--- a/StatusAndTrendsInstructions.docx
+++ b/StatusAndTrendsInstructions.docx
@@ -7,7 +7,26 @@
         <w:pStyle w:val="Title"/>
       </w:pPr>
       <w:r>
-        <w:t>Oregon DEQ Water Quality Status and Trend Web Application</w:t>
+        <w:t xml:space="preserve">Oregon DEQ Water Quality Status and Trend Web </w:t>
+      </w:r>
+      <w:proofErr w:type="gramStart"/>
+      <w:r>
+        <w:t>Application</w:t>
+      </w:r>
+      <w:r>
+        <w:t xml:space="preserve">  User</w:t>
+      </w:r>
+      <w:proofErr w:type="gramEnd"/>
+      <w:r>
+        <w:t xml:space="preserve"> Guide</w:t>
+      </w:r>
+    </w:p>
+    <w:p>
+      <w:r>
+        <w:t>Version 2.1 – May</w:t>
+      </w:r>
+      <w:r>
+        <w:t xml:space="preserve"> 2016 – Peter Bryant, Watershed Management, Environmental Solutions Division</w:t>
       </w:r>
     </w:p>
     <w:p>
@@ -20,12 +39,46 @@
     </w:p>
     <w:p>
       <w:r>
-        <w:t>This web application’s purpose is to provide for data discovery, comparison to Oregon’s Water Quality Standards, evaluation of trend and display of data and results. Additional features include dynamic map and a 303(d) list query.</w:t>
-      </w:r>
-    </w:p>
-    <w:p>
-      <w:r>
-        <w:t>Version 2.1 – May 2016 – Peter Bryant, Watershed Management, Environmental Solutions Division</w:t>
+        <w:t>The purpose of this web application</w:t>
+      </w:r>
+      <w:r>
+        <w:t xml:space="preserve"> is to </w:t>
+      </w:r>
+      <w:r>
+        <w:t>facilitate</w:t>
+      </w:r>
+      <w:r>
+        <w:t xml:space="preserve"> data discovery, </w:t>
+      </w:r>
+      <w:r>
+        <w:t xml:space="preserve">data </w:t>
+      </w:r>
+      <w:r>
+        <w:t>comparison to Oregon’s Water Quality Standards, evaluation of trend</w:t>
+      </w:r>
+      <w:r>
+        <w:t>s</w:t>
+      </w:r>
+      <w:r>
+        <w:t xml:space="preserve"> and </w:t>
+      </w:r>
+      <w:r>
+        <w:t xml:space="preserve">graphic </w:t>
+      </w:r>
+      <w:r>
+        <w:t xml:space="preserve">display of data and </w:t>
+      </w:r>
+      <w:r>
+        <w:t xml:space="preserve">tabular </w:t>
+      </w:r>
+      <w:r>
+        <w:t>results. Additional features include dynamic map</w:t>
+      </w:r>
+      <w:r>
+        <w:t>ping</w:t>
+      </w:r>
+      <w:r>
+        <w:t xml:space="preserve"> and a 303(d) list query.</w:t>
       </w:r>
     </w:p>
     <w:p>
@@ -38,7 +91,19 @@
     </w:p>
     <w:p>
       <w:r>
-        <w:t>Make sure to open the application Google Chrome. Currently it is the only supported browser.</w:t>
+        <w:t xml:space="preserve">Make sure to open the application </w:t>
+      </w:r>
+      <w:r>
+        <w:t xml:space="preserve">in </w:t>
+      </w:r>
+      <w:r>
+        <w:t>Google Chrome. Currently</w:t>
+      </w:r>
+      <w:r>
+        <w:t>,</w:t>
+      </w:r>
+      <w:r>
+        <w:t xml:space="preserve"> it is the only supported browser.</w:t>
       </w:r>
     </w:p>
     <w:p>
@@ -51,19 +116,265 @@
     </w:p>
     <w:p>
       <w:r>
-        <w:t>The landing page looks like this below. You will start at the Data Query page.</w:t>
-      </w:r>
-    </w:p>
-    <w:p>
+        <w:t xml:space="preserve">The landing page looks like </w:t>
+      </w:r>
+      <w:r>
+        <w:t xml:space="preserve">SCREEN 1 sample </w:t>
+      </w:r>
+      <w:r>
+        <w:t>below. You will start at the Data Query page.</w:t>
+      </w:r>
+    </w:p>
+    <w:p>
+      <w:r>
+        <w:t>SCREEN 1</w:t>
+      </w:r>
+    </w:p>
+    <w:p>
+      <w:r>
+        <w:rPr>
+          <w:noProof/>
+        </w:rPr>
+        <w:pict>
+          <v:shapetype id="_x0000_t202" coordsize="21600,21600" o:spt="202" path="m,l,21600r21600,l21600,xe">
+            <v:stroke joinstyle="miter"/>
+            <v:path gradientshapeok="t" o:connecttype="rect"/>
+          </v:shapetype>
+          <v:shape id="_x0000_s1042" type="#_x0000_t202" style="position:absolute;margin-left:287.25pt;margin-top:114.75pt;width:22.5pt;height:19.1pt;z-index:251674624;mso-width-relative:margin;mso-height-relative:margin" filled="f" strokecolor="white [3212]">
+            <v:textbox style="mso-next-textbox:#_x0000_s1042">
+              <w:txbxContent>
+                <w:p>
+                  <w:pPr>
+                    <w:rPr>
+                      <w:sz w:val="16"/>
+                      <w:szCs w:val="16"/>
+                    </w:rPr>
+                  </w:pPr>
+                  <w:r>
+                    <w:rPr>
+                      <w:color w:val="FF0000"/>
+                      <w:sz w:val="16"/>
+                      <w:szCs w:val="16"/>
+                    </w:rPr>
+                    <w:t>6.</w:t>
+                  </w:r>
+                </w:p>
+              </w:txbxContent>
+            </v:textbox>
+          </v:shape>
+        </w:pict>
+      </w:r>
+      <w:r>
+        <w:rPr>
+          <w:noProof/>
+        </w:rPr>
+        <w:pict>
+          <v:shape id="_x0000_s1041" type="#_x0000_t202" style="position:absolute;margin-left:283.5pt;margin-top:51pt;width:22.5pt;height:19.1pt;z-index:251673600;mso-width-relative:margin;mso-height-relative:margin" filled="f" strokecolor="white [3212]">
+            <v:textbox style="mso-next-textbox:#_x0000_s1041">
+              <w:txbxContent>
+                <w:p>
+                  <w:pPr>
+                    <w:rPr>
+                      <w:sz w:val="16"/>
+                      <w:szCs w:val="16"/>
+                    </w:rPr>
+                  </w:pPr>
+                  <w:r>
+                    <w:rPr>
+                      <w:color w:val="FF0000"/>
+                      <w:sz w:val="16"/>
+                      <w:szCs w:val="16"/>
+                    </w:rPr>
+                    <w:t>5.</w:t>
+                  </w:r>
+                </w:p>
+              </w:txbxContent>
+            </v:textbox>
+          </v:shape>
+        </w:pict>
+      </w:r>
+      <w:r>
+        <w:rPr>
+          <w:noProof/>
+        </w:rPr>
+        <w:pict>
+          <v:shape id="_x0000_s1038" type="#_x0000_t202" style="position:absolute;margin-left:-9.75pt;margin-top:119.25pt;width:22.5pt;height:19.1pt;z-index:251670528;mso-width-relative:margin;mso-height-relative:margin" filled="f" strokecolor="white [3212]">
+            <v:textbox style="mso-next-textbox:#_x0000_s1038">
+              <w:txbxContent>
+                <w:p>
+                  <w:pPr>
+                    <w:rPr>
+                      <w:sz w:val="16"/>
+                      <w:szCs w:val="16"/>
+                    </w:rPr>
+                  </w:pPr>
+                  <w:r>
+                    <w:rPr>
+                      <w:color w:val="FF0000"/>
+                      <w:sz w:val="16"/>
+                      <w:szCs w:val="16"/>
+                    </w:rPr>
+                    <w:t>2</w:t>
+                  </w:r>
+                  <w:r>
+                    <w:rPr>
+                      <w:sz w:val="16"/>
+                      <w:szCs w:val="16"/>
+                    </w:rPr>
+                    <w:t xml:space="preserve">.0.. </w:t>
+                  </w:r>
+                  <w:r>
+                    <w:rPr>
+                      <w:sz w:val="16"/>
+                      <w:szCs w:val="16"/>
+                    </w:rPr>
+                    <w:t xml:space="preserve"> </w:t>
+                  </w:r>
+                </w:p>
+              </w:txbxContent>
+            </v:textbox>
+          </v:shape>
+        </w:pict>
+      </w:r>
+      <w:r>
+        <w:rPr>
+          <w:noProof/>
+        </w:rPr>
+        <w:pict>
+          <v:shape id="_x0000_s1040" type="#_x0000_t202" style="position:absolute;margin-left:138pt;margin-top:119.25pt;width:22.5pt;height:19.1pt;z-index:251672576;mso-width-relative:margin;mso-height-relative:margin" filled="f" strokecolor="white [3212]">
+            <v:textbox style="mso-next-textbox:#_x0000_s1040">
+              <w:txbxContent>
+                <w:p>
+                  <w:pPr>
+                    <w:rPr>
+                      <w:sz w:val="16"/>
+                      <w:szCs w:val="16"/>
+                    </w:rPr>
+                  </w:pPr>
+                  <w:r>
+                    <w:rPr>
+                      <w:color w:val="FF0000"/>
+                      <w:sz w:val="16"/>
+                      <w:szCs w:val="16"/>
+                    </w:rPr>
+                    <w:t>4</w:t>
+                  </w:r>
+                  <w:r>
+                    <w:rPr>
+                      <w:sz w:val="16"/>
+                      <w:szCs w:val="16"/>
+                    </w:rPr>
+                    <w:t xml:space="preserve">.0.. </w:t>
+                  </w:r>
+                  <w:r>
+                    <w:rPr>
+                      <w:sz w:val="16"/>
+                      <w:szCs w:val="16"/>
+                    </w:rPr>
+                    <w:t xml:space="preserve"> </w:t>
+                  </w:r>
+                </w:p>
+              </w:txbxContent>
+            </v:textbox>
+          </v:shape>
+        </w:pict>
+      </w:r>
+      <w:r>
+        <w:rPr>
+          <w:noProof/>
+        </w:rPr>
+        <w:pict>
+          <v:shape id="_x0000_s1039" type="#_x0000_t202" style="position:absolute;margin-left:138pt;margin-top:51pt;width:22.5pt;height:19.1pt;z-index:251671552;mso-width-relative:margin;mso-height-relative:margin" filled="f" strokecolor="white [3212]">
+            <v:textbox style="mso-next-textbox:#_x0000_s1039">
+              <w:txbxContent>
+                <w:p>
+                  <w:pPr>
+                    <w:rPr>
+                      <w:sz w:val="16"/>
+                      <w:szCs w:val="16"/>
+                    </w:rPr>
+                  </w:pPr>
+                  <w:r>
+                    <w:rPr>
+                      <w:color w:val="FF0000"/>
+                      <w:sz w:val="16"/>
+                      <w:szCs w:val="16"/>
+                    </w:rPr>
+                    <w:t>3</w:t>
+                  </w:r>
+                  <w:r>
+                    <w:rPr>
+                      <w:sz w:val="16"/>
+                      <w:szCs w:val="16"/>
+                    </w:rPr>
+                    <w:t xml:space="preserve">.0.. </w:t>
+                  </w:r>
+                  <w:r>
+                    <w:rPr>
+                      <w:sz w:val="16"/>
+                      <w:szCs w:val="16"/>
+                    </w:rPr>
+                    <w:t xml:space="preserve"> </w:t>
+                  </w:r>
+                </w:p>
+              </w:txbxContent>
+            </v:textbox>
+          </v:shape>
+        </w:pict>
+      </w:r>
+      <w:r>
+        <w:rPr>
+          <w:b/>
+          <w:noProof/>
+        </w:rPr>
+        <w:pict>
+          <v:shape id="_x0000_s1037" type="#_x0000_t202" style="position:absolute;margin-left:-9.75pt;margin-top:51pt;width:22.5pt;height:19.1pt;z-index:251669504;mso-width-relative:margin;mso-height-relative:margin" filled="f" strokecolor="white [3212]">
+            <v:textbox style="mso-next-textbox:#_x0000_s1037">
+              <w:txbxContent>
+                <w:p>
+                  <w:pPr>
+                    <w:rPr>
+                      <w:sz w:val="16"/>
+                      <w:szCs w:val="16"/>
+                    </w:rPr>
+                  </w:pPr>
+                  <w:r>
+                    <w:rPr>
+                      <w:color w:val="FF0000"/>
+                      <w:sz w:val="16"/>
+                      <w:szCs w:val="16"/>
+                    </w:rPr>
+                    <w:t>1</w:t>
+                  </w:r>
+                  <w:r>
+                    <w:rPr>
+                      <w:sz w:val="16"/>
+                      <w:szCs w:val="16"/>
+                    </w:rPr>
+                    <w:t xml:space="preserve">.0.. </w:t>
+                  </w:r>
+                  <w:r>
+                    <w:rPr>
+                      <w:sz w:val="16"/>
+                      <w:szCs w:val="16"/>
+                    </w:rPr>
+                    <w:t xml:space="preserve"> </w:t>
+                  </w:r>
+                </w:p>
+              </w:txbxContent>
+            </v:textbox>
+          </v:shape>
+        </w:pict>
+      </w:r>
       <w:r>
         <w:rPr>
           <w:noProof/>
         </w:rPr>
         <w:drawing>
           <wp:inline distT="0" distB="0" distL="0" distR="0">
-            <wp:extent cx="5943600" cy="2783788"/>
+            <wp:extent cx="5943600" cy="2381039"/>
             <wp:effectExtent l="19050" t="0" r="0" b="0"/>
-            <wp:docPr id="2" name="Picture 4"/>
+            <wp:docPr id="9" name="Picture 1"/>
             <wp:cNvGraphicFramePr>
               <a:graphicFrameLocks xmlns:a="http://schemas.openxmlformats.org/drawingml/2006/main" noChangeAspect="1"/>
             </wp:cNvGraphicFramePr>
@@ -71,7 +382,7 @@
               <a:graphicData uri="http://schemas.openxmlformats.org/drawingml/2006/picture">
                 <pic:pic xmlns:pic="http://schemas.openxmlformats.org/drawingml/2006/picture">
                   <pic:nvPicPr>
-                    <pic:cNvPr id="0" name="Picture 4"/>
+                    <pic:cNvPr id="0" name="Picture 1"/>
                     <pic:cNvPicPr>
                       <a:picLocks noChangeAspect="1" noChangeArrowheads="1"/>
                     </pic:cNvPicPr>
@@ -86,7 +397,7 @@
                   <pic:spPr bwMode="auto">
                     <a:xfrm>
                       <a:off x="0" y="0"/>
-                      <a:ext cx="5943600" cy="2783788"/>
+                      <a:ext cx="5943600" cy="2381039"/>
                     </a:xfrm>
                     <a:prstGeom prst="rect">
                       <a:avLst/>
@@ -107,6 +418,11 @@
       </w:r>
     </w:p>
     <w:p>
+      <w:r>
+        <w:t>The following is a list of sequential steps to initiate a site specific data query:</w:t>
+      </w:r>
+    </w:p>
+    <w:p>
       <w:pPr>
         <w:pStyle w:val="ListParagraph"/>
         <w:numPr>
@@ -115,7 +431,13 @@
         </w:numPr>
       </w:pPr>
       <w:r>
-        <w:t xml:space="preserve">Select the Geographic Area Type to restrict where you query. Options currently include query by 8-digit HUC and ODA Agricultural Plan Area Name. </w:t>
+        <w:t xml:space="preserve">Select the Geographic Area Type to restrict where you query. Options currently include query by 8-digit HUC </w:t>
+      </w:r>
+      <w:r>
+        <w:t>and ODA Agricultural Plan Area n</w:t>
+      </w:r>
+      <w:r>
+        <w:t xml:space="preserve">ame. </w:t>
       </w:r>
     </w:p>
     <w:p>
@@ -127,7 +449,10 @@
         </w:numPr>
       </w:pPr>
       <w:r>
-        <w:t xml:space="preserve">Select the Geographic Area to query </w:t>
+        <w:t>Select the Geographic Area to query</w:t>
+      </w:r>
+      <w:r>
+        <w:t>.</w:t>
       </w:r>
     </w:p>
     <w:p>
@@ -141,6 +466,9 @@
       <w:r>
         <w:t>Check the parameters to include in the query</w:t>
       </w:r>
+      <w:r>
+        <w:t>.</w:t>
+      </w:r>
     </w:p>
     <w:p>
       <w:pPr>
@@ -163,7 +491,31 @@
         </w:numPr>
       </w:pPr>
       <w:r>
-        <w:t>Choose Water Quality Portal to query nationally available databases which include USGS’s National Water Information System for continuous and grad data and EPA’s STORET database where States, Tribes and other Agencies submit data.</w:t>
+        <w:t xml:space="preserve">Choose Water Quality Portal to query nationally available databases </w:t>
+      </w:r>
+      <w:r>
+        <w:t>(</w:t>
+      </w:r>
+      <w:r>
+        <w:t>USGS’s National Water Informatio</w:t>
+      </w:r>
+      <w:r>
+        <w:t>n System for continuous and grab</w:t>
+      </w:r>
+      <w:r>
+        <w:t xml:space="preserve"> data</w:t>
+      </w:r>
+      <w:r>
+        <w:t xml:space="preserve">; </w:t>
+      </w:r>
+      <w:r>
+        <w:t>and EPA’s STORET database where States, Tribes and other Agencies submit data</w:t>
+      </w:r>
+      <w:r>
+        <w:t>)</w:t>
+      </w:r>
+      <w:r>
+        <w:t>.</w:t>
       </w:r>
     </w:p>
     <w:p>
@@ -175,7 +527,20 @@
         </w:numPr>
       </w:pPr>
       <w:r>
-        <w:t>Choose DEQ to query LASAR and Element databases for DEQ continuous and grab data. Note: DEQ continuous data may only be available through 2012</w:t>
+        <w:t>Choose DEQ to query LASAR and Element databases for DEQ continuous and grab data</w:t>
+      </w:r>
+      <w:r>
+        <w:t xml:space="preserve"> (The query is set up to include A, B, C and E grade data because we are not basing listing </w:t>
+      </w:r>
+      <w:r>
+        <w:lastRenderedPageBreak/>
+        <w:t>decisions on the results of this tool but rather providing information)</w:t>
+      </w:r>
+      <w:r>
+        <w:t>. Note: DEQ continuous data may only be available through 2012</w:t>
+      </w:r>
+      <w:r>
+        <w:t>.</w:t>
       </w:r>
     </w:p>
     <w:p>
@@ -202,8 +567,13 @@
         </w:numPr>
       </w:pPr>
       <w:r>
-        <w:lastRenderedPageBreak/>
-        <w:t>Click the Submit button to initiate the query.</w:t>
+        <w:t xml:space="preserve">Click the Submit button to initiate the </w:t>
+      </w:r>
+      <w:r>
+        <w:t>Run Query</w:t>
+      </w:r>
+      <w:r>
+        <w:t>.</w:t>
       </w:r>
     </w:p>
     <w:p>
@@ -243,19 +613,575 @@
       </w:r>
     </w:p>
     <w:p>
-      <w:r>
-        <w:t>Once the query has run and data was discovered you will be presented with a summary of the results returned with number of stations and number of individual results below your query and the option to download the data to your computer and view a map.</w:t>
-      </w:r>
-    </w:p>
-    <w:p>
+      <w:pPr>
+        <w:pStyle w:val="ListParagraph"/>
+        <w:numPr>
+          <w:ilvl w:val="0"/>
+          <w:numId w:val="1"/>
+        </w:numPr>
+      </w:pPr>
+      <w:r>
+        <w:t>Once the query has run and data are discovered, the screen will display that results are confirmed and will have</w:t>
+      </w:r>
+      <w:r>
+        <w:t xml:space="preserve"> buttons or </w:t>
+      </w:r>
+      <w:r>
+        <w:t>tabs to select for the following data options as</w:t>
+      </w:r>
+      <w:r>
+        <w:t xml:space="preserve"> illustrated in SCREEN 2 sample.</w:t>
+      </w:r>
+    </w:p>
+    <w:p>
+      <w:pPr>
+        <w:pStyle w:val="ListParagraph"/>
+        <w:numPr>
+          <w:ilvl w:val="0"/>
+          <w:numId w:val="1"/>
+        </w:numPr>
+      </w:pPr>
+      <w:r>
+        <w:t xml:space="preserve">View Map </w:t>
+      </w:r>
+      <w:r>
+        <w:t>Button</w:t>
+      </w:r>
+      <w:r>
+        <w:t xml:space="preserve">– </w:t>
+      </w:r>
+      <w:r>
+        <w:t>Click to display Google-</w:t>
+      </w:r>
+      <w:r>
+        <w:t>based map i</w:t>
+      </w:r>
+      <w:r>
+        <w:t xml:space="preserve">llustrating the sampling stations and 8 </w:t>
+      </w:r>
+      <w:proofErr w:type="gramStart"/>
+      <w:r>
+        <w:t>digit</w:t>
+      </w:r>
+      <w:proofErr w:type="gramEnd"/>
+      <w:r>
+        <w:t xml:space="preserve"> HUC </w:t>
+      </w:r>
+      <w:r>
+        <w:t>or</w:t>
+      </w:r>
+      <w:r>
+        <w:t xml:space="preserve"> AG Plan </w:t>
+      </w:r>
+      <w:r>
+        <w:t xml:space="preserve">Area. </w:t>
+      </w:r>
+      <w:r>
+        <w:t>You can click on</w:t>
+      </w:r>
+      <w:r>
+        <w:t xml:space="preserve"> the</w:t>
+      </w:r>
+      <w:r>
+        <w:t xml:space="preserve"> map to </w:t>
+      </w:r>
+      <w:r>
+        <w:t>zoom in or out</w:t>
+      </w:r>
+      <w:r>
+        <w:t xml:space="preserve"> to capture AG area</w:t>
+      </w:r>
+      <w:r>
+        <w:t>,</w:t>
+      </w:r>
+      <w:r>
+        <w:t xml:space="preserve"> or zoom in to see detail around a sampling station</w:t>
+      </w:r>
+      <w:r>
+        <w:t>.</w:t>
+      </w:r>
+      <w:r>
+        <w:t xml:space="preserve"> </w:t>
+      </w:r>
+      <w:r>
+        <w:t xml:space="preserve">You can select the base map as the standard </w:t>
+      </w:r>
+      <w:r>
+        <w:t>G</w:t>
+      </w:r>
+      <w:r>
+        <w:t>oogle map or select Satellite in the top left corner to change the base map to aerial photography. C</w:t>
+      </w:r>
+      <w:r>
+        <w:t>lick</w:t>
+      </w:r>
+      <w:r>
+        <w:t>ing</w:t>
+      </w:r>
+      <w:r>
+        <w:t xml:space="preserve"> on</w:t>
+      </w:r>
+      <w:r>
+        <w:t xml:space="preserve"> a</w:t>
+      </w:r>
+      <w:r>
+        <w:t xml:space="preserve"> station will provi</w:t>
+      </w:r>
+      <w:r>
+        <w:t>de name,</w:t>
+      </w:r>
+      <w:r>
+        <w:t xml:space="preserve"> location</w:t>
+      </w:r>
+      <w:r>
+        <w:t xml:space="preserve"> and summary of data queried</w:t>
+      </w:r>
+      <w:r>
+        <w:t>.</w:t>
+      </w:r>
+    </w:p>
+    <w:p>
+      <w:pPr>
+        <w:pStyle w:val="ListParagraph"/>
+        <w:numPr>
+          <w:ilvl w:val="0"/>
+          <w:numId w:val="1"/>
+        </w:numPr>
+      </w:pPr>
+      <w:r>
+        <w:t xml:space="preserve">Download the data </w:t>
+      </w:r>
+      <w:r>
+        <w:t xml:space="preserve">button </w:t>
+      </w:r>
+      <w:r>
+        <w:t>- Download data to your computer</w:t>
+      </w:r>
+      <w:r>
+        <w:t xml:space="preserve"> </w:t>
+      </w:r>
+      <w:r>
+        <w:t>in order to use other software</w:t>
+      </w:r>
+      <w:r>
+        <w:t xml:space="preserve"> to generate data summaries, charts, graphs, etc</w:t>
+      </w:r>
+      <w:r>
+        <w:t>.</w:t>
+      </w:r>
+    </w:p>
+    <w:p>
+      <w:pPr>
+        <w:pStyle w:val="ListParagraph"/>
+        <w:numPr>
+          <w:ilvl w:val="0"/>
+          <w:numId w:val="1"/>
+        </w:numPr>
+      </w:pPr>
+      <w:r>
+        <w:t xml:space="preserve">Review Data </w:t>
+      </w:r>
+      <w:r>
+        <w:t>Tab</w:t>
+      </w:r>
+      <w:r>
+        <w:t xml:space="preserve"> </w:t>
+      </w:r>
+      <w:r>
+        <w:t>–</w:t>
+      </w:r>
+      <w:r>
+        <w:t xml:space="preserve"> </w:t>
+      </w:r>
+      <w:r>
+        <w:t>This tab provides several tables for reviewing the data including a s</w:t>
+      </w:r>
+      <w:r>
+        <w:t>ummary of the results returned with number of sampling stations a</w:t>
+      </w:r>
+      <w:r>
+        <w:t>nd number of individual results</w:t>
+      </w:r>
+      <w:r>
+        <w:t>.</w:t>
+      </w:r>
+    </w:p>
+    <w:p>
+      <w:pPr>
+        <w:pStyle w:val="ListParagraph"/>
+        <w:numPr>
+          <w:ilvl w:val="0"/>
+          <w:numId w:val="1"/>
+        </w:numPr>
+        <w:rPr>
+          <w:b/>
+        </w:rPr>
+      </w:pPr>
+      <w:r>
+        <w:t xml:space="preserve">Plot Status and Trend </w:t>
+      </w:r>
+      <w:r>
+        <w:t>Tab</w:t>
+      </w:r>
+      <w:r>
+        <w:t>– Ability to plot parame</w:t>
+      </w:r>
+      <w:r>
+        <w:t>ter data and exceedances of applicable standards at individual sampling stations</w:t>
+      </w:r>
+      <w:r>
+        <w:t>.</w:t>
+      </w:r>
+    </w:p>
+    <w:p>
+      <w:pPr>
+        <w:rPr>
+          <w:b/>
+        </w:rPr>
+      </w:pPr>
+    </w:p>
+    <w:p>
+      <w:pPr>
+        <w:rPr>
+          <w:b/>
+        </w:rPr>
+      </w:pPr>
+    </w:p>
+    <w:p>
+      <w:pPr>
+        <w:rPr>
+          <w:b/>
+        </w:rPr>
+      </w:pPr>
+    </w:p>
+    <w:p>
+      <w:pPr>
+        <w:rPr>
+          <w:b/>
+        </w:rPr>
+      </w:pPr>
+    </w:p>
+    <w:p>
+      <w:pPr>
+        <w:rPr>
+          <w:b/>
+        </w:rPr>
+      </w:pPr>
+    </w:p>
+    <w:p>
+      <w:pPr>
+        <w:rPr>
+          <w:b/>
+        </w:rPr>
+      </w:pPr>
+    </w:p>
+    <w:p>
+      <w:pPr>
+        <w:rPr>
+          <w:b/>
+        </w:rPr>
+      </w:pPr>
+    </w:p>
+    <w:p>
+      <w:pPr>
+        <w:rPr>
+          <w:b/>
+        </w:rPr>
+      </w:pPr>
+    </w:p>
+    <w:p>
+      <w:pPr>
+        <w:rPr>
+          <w:b/>
+        </w:rPr>
+      </w:pPr>
+    </w:p>
+    <w:p>
+      <w:pPr>
+        <w:rPr>
+          <w:b/>
+        </w:rPr>
+      </w:pPr>
+    </w:p>
+    <w:p>
+      <w:pPr>
+        <w:rPr>
+          <w:b/>
+        </w:rPr>
+      </w:pPr>
+    </w:p>
+    <w:p>
+      <w:pPr>
+        <w:rPr>
+          <w:b/>
+        </w:rPr>
+      </w:pPr>
+      <w:proofErr w:type="gramStart"/>
+      <w:r>
+        <w:rPr>
+          <w:b/>
+        </w:rPr>
+        <w:lastRenderedPageBreak/>
+        <w:t>SCREEN  2</w:t>
+      </w:r>
+      <w:proofErr w:type="gramEnd"/>
+    </w:p>
+    <w:p>
+      <w:r>
+        <w:rPr>
+          <w:noProof/>
+          <w:lang w:eastAsia="zh-TW"/>
+        </w:rPr>
+        <w:pict>
+          <v:shape id="_x0000_s1026" type="#_x0000_t202" style="position:absolute;margin-left:.35pt;margin-top:153.9pt;width:81.2pt;height:18.25pt;z-index:251660288;mso-width-relative:margin;mso-height-relative:margin" filled="f" stroked="f" strokecolor="white [3212]">
+            <v:textbox style="mso-next-textbox:#_x0000_s1026">
+              <w:txbxContent>
+                <w:p>
+                  <w:pPr>
+                    <w:rPr>
+                      <w:color w:val="FF0000"/>
+                      <w:sz w:val="16"/>
+                      <w:szCs w:val="16"/>
+                    </w:rPr>
+                  </w:pPr>
+                  <w:r>
+                    <w:rPr>
+                      <w:color w:val="FF0000"/>
+                      <w:sz w:val="16"/>
+                      <w:szCs w:val="16"/>
+                    </w:rPr>
+                    <w:t>7.</w:t>
+                  </w:r>
+                </w:p>
+              </w:txbxContent>
+            </v:textbox>
+          </v:shape>
+        </w:pict>
+      </w:r>
+      <w:r>
+        <w:rPr>
+          <w:b/>
+          <w:noProof/>
+        </w:rPr>
+        <w:pict>
+          <v:shape id="_x0000_s1030" type="#_x0000_t202" style="position:absolute;margin-left:408pt;margin-top:180.15pt;width:30.85pt;height:18pt;z-index:251664384;mso-width-relative:margin;mso-height-relative:margin" filled="f" stroked="f" strokecolor="white [3212]">
+            <v:textbox>
+              <w:txbxContent>
+                <w:p>
+                  <w:pPr>
+                    <w:rPr>
+                      <w:color w:val="FF0000"/>
+                      <w:sz w:val="16"/>
+                      <w:szCs w:val="16"/>
+                    </w:rPr>
+                  </w:pPr>
+                  <w:r>
+                    <w:rPr>
+                      <w:color w:val="FF0000"/>
+                      <w:sz w:val="16"/>
+                      <w:szCs w:val="16"/>
+                    </w:rPr>
+                    <w:t>8.</w:t>
+                  </w:r>
+                </w:p>
+              </w:txbxContent>
+            </v:textbox>
+          </v:shape>
+        </w:pict>
+      </w:r>
+      <w:r>
+        <w:rPr>
+          <w:b/>
+          <w:noProof/>
+        </w:rPr>
+        <w:pict>
+          <v:shape id="_x0000_s1029" type="#_x0000_t202" style="position:absolute;margin-left:283.4pt;margin-top:172.15pt;width:32.35pt;height:18.25pt;z-index:251663360;mso-width-relative:margin;mso-height-relative:margin" filled="f" stroked="f" strokecolor="white [3212]">
+            <v:textbox>
+              <w:txbxContent>
+                <w:p>
+                  <w:pPr>
+                    <w:rPr>
+                      <w:color w:val="FF0000"/>
+                      <w:sz w:val="16"/>
+                      <w:szCs w:val="16"/>
+                    </w:rPr>
+                  </w:pPr>
+                  <w:r>
+                    <w:rPr>
+                      <w:color w:val="FF0000"/>
+                      <w:sz w:val="16"/>
+                      <w:szCs w:val="16"/>
+                    </w:rPr>
+                    <w:t xml:space="preserve">9. </w:t>
+                  </w:r>
+                </w:p>
+              </w:txbxContent>
+            </v:textbox>
+          </v:shape>
+        </w:pict>
+      </w:r>
+      <w:r>
+        <w:rPr>
+          <w:noProof/>
+        </w:rPr>
+        <w:pict>
+          <v:shape id="_x0000_s1027" type="#_x0000_t202" style="position:absolute;margin-left:62.25pt;margin-top:12.25pt;width:24.75pt;height:19.1pt;z-index:251661312;mso-width-relative:margin;mso-height-relative:margin" filled="f" stroked="f" strokecolor="white [3212]">
+            <v:textbox>
+              <w:txbxContent>
+                <w:p>
+                  <w:pPr>
+                    <w:rPr>
+                      <w:color w:val="FF0000"/>
+                      <w:sz w:val="16"/>
+                      <w:szCs w:val="16"/>
+                    </w:rPr>
+                  </w:pPr>
+                  <w:r>
+                    <w:rPr>
+                      <w:color w:val="FF0000"/>
+                      <w:sz w:val="16"/>
+                      <w:szCs w:val="16"/>
+                    </w:rPr>
+                    <w:t xml:space="preserve">10.0..  </w:t>
+                  </w:r>
+                </w:p>
+              </w:txbxContent>
+            </v:textbox>
+          </v:shape>
+        </w:pict>
+      </w:r>
+      <w:r>
+        <w:rPr>
+          <w:b/>
+          <w:noProof/>
+        </w:rPr>
+        <w:pict>
+          <v:shape id="_x0000_s1028" type="#_x0000_t202" style="position:absolute;margin-left:110.05pt;margin-top:12.25pt;width:25.6pt;height:18.25pt;z-index:251662336;mso-width-relative:margin;mso-height-relative:margin" filled="f" stroked="f" strokecolor="white [3212]">
+            <v:textbox>
+              <w:txbxContent>
+                <w:p>
+                  <w:pPr>
+                    <w:rPr>
+                      <w:color w:val="FF0000"/>
+                      <w:sz w:val="16"/>
+                      <w:szCs w:val="16"/>
+                    </w:rPr>
+                  </w:pPr>
+                  <w:r>
+                    <w:rPr>
+                      <w:color w:val="FF0000"/>
+                      <w:sz w:val="16"/>
+                      <w:szCs w:val="16"/>
+                    </w:rPr>
+                    <w:t xml:space="preserve">11. </w:t>
+                  </w:r>
+                </w:p>
+              </w:txbxContent>
+            </v:textbox>
+          </v:shape>
+        </w:pict>
+      </w:r>
       <w:r>
         <w:rPr>
           <w:noProof/>
         </w:rPr>
         <w:drawing>
           <wp:inline distT="0" distB="0" distL="0" distR="0">
-            <wp:extent cx="5943600" cy="4012050"/>
-            <wp:effectExtent l="19050" t="0" r="0" b="0"/>
+            <wp:extent cx="5943600" cy="3422579"/>
+            <wp:effectExtent l="19050" t="19050" r="19050" b="25471"/>
+            <wp:docPr id="2" name="Picture 1"/>
+            <wp:cNvGraphicFramePr>
+              <a:graphicFrameLocks xmlns:a="http://schemas.openxmlformats.org/drawingml/2006/main" noChangeAspect="1"/>
+            </wp:cNvGraphicFramePr>
+            <a:graphic xmlns:a="http://schemas.openxmlformats.org/drawingml/2006/main">
+              <a:graphicData uri="http://schemas.openxmlformats.org/drawingml/2006/picture">
+                <pic:pic xmlns:pic="http://schemas.openxmlformats.org/drawingml/2006/picture">
+                  <pic:nvPicPr>
+                    <pic:cNvPr id="0" name="Picture 1"/>
+                    <pic:cNvPicPr>
+                      <a:picLocks noChangeAspect="1" noChangeArrowheads="1"/>
+                    </pic:cNvPicPr>
+                  </pic:nvPicPr>
+                  <pic:blipFill>
+                    <a:blip r:embed="rId6" cstate="print"/>
+                    <a:srcRect/>
+                    <a:stretch>
+                      <a:fillRect/>
+                    </a:stretch>
+                  </pic:blipFill>
+                  <pic:spPr bwMode="auto">
+                    <a:xfrm>
+                      <a:off x="0" y="0"/>
+                      <a:ext cx="5943600" cy="3422579"/>
+                    </a:xfrm>
+                    <a:prstGeom prst="rect">
+                      <a:avLst/>
+                    </a:prstGeom>
+                    <a:noFill/>
+                    <a:ln w="9525">
+                      <a:solidFill>
+                        <a:schemeClr val="accent1"/>
+                      </a:solidFill>
+                      <a:miter lim="800000"/>
+                      <a:headEnd/>
+                      <a:tailEnd/>
+                    </a:ln>
+                  </pic:spPr>
+                </pic:pic>
+              </a:graphicData>
+            </a:graphic>
+          </wp:inline>
+        </w:drawing>
+      </w:r>
+    </w:p>
+    <w:p>
+      <w:r>
+        <w:rPr>
+          <w:noProof/>
+          <w:lang w:eastAsia="zh-TW"/>
+        </w:rPr>
+        <w:pict>
+          <v:shape id="_x0000_s1032" type="#_x0000_t202" style="position:absolute;margin-left:6pt;margin-top:3.65pt;width:274.05pt;height:34.8pt;z-index:251666432;mso-width-relative:margin;mso-height-relative:margin" strokecolor="white [3212]">
+            <v:textbox>
+              <w:txbxContent>
+                <w:p>
+                  <w:pPr>
+                    <w:rPr>
+                      <w:b/>
+                    </w:rPr>
+                  </w:pPr>
+                  <w:r>
+                    <w:rPr>
+                      <w:b/>
+                    </w:rPr>
+                    <w:t xml:space="preserve"> Screen Shot Sample</w:t>
+                  </w:r>
+                  <w:r>
+                    <w:rPr>
+                      <w:b/>
+                    </w:rPr>
+                    <w:t>- 8</w:t>
+                  </w:r>
+                  <w:r>
+                    <w:rPr>
+                      <w:b/>
+                    </w:rPr>
+                    <w:t>. View Map</w:t>
+                  </w:r>
+                </w:p>
+              </w:txbxContent>
+            </v:textbox>
+          </v:shape>
+        </w:pict>
+      </w:r>
+      <w:r>
+        <w:rPr>
+          <w:noProof/>
+        </w:rPr>
+        <w:drawing>
+          <wp:inline distT="0" distB="0" distL="0" distR="0">
+            <wp:extent cx="5843868" cy="3944728"/>
+            <wp:effectExtent l="19050" t="19050" r="23532" b="17672"/>
             <wp:docPr id="7" name="Picture 7"/>
             <wp:cNvGraphicFramePr>
               <a:graphicFrameLocks xmlns:a="http://schemas.openxmlformats.org/drawingml/2006/main" noChangeAspect="1"/>
@@ -270,7 +1196,7 @@
                     </pic:cNvPicPr>
                   </pic:nvPicPr>
                   <pic:blipFill>
-                    <a:blip r:embed="rId6" cstate="print"/>
+                    <a:blip r:embed="rId7" cstate="print"/>
                     <a:srcRect/>
                     <a:stretch>
                       <a:fillRect/>
@@ -279,14 +1205,16 @@
                   <pic:spPr bwMode="auto">
                     <a:xfrm>
                       <a:off x="0" y="0"/>
-                      <a:ext cx="5943600" cy="4012050"/>
+                      <a:ext cx="5850906" cy="3949479"/>
                     </a:xfrm>
                     <a:prstGeom prst="rect">
                       <a:avLst/>
                     </a:prstGeom>
                     <a:noFill/>
                     <a:ln w="9525">
-                      <a:noFill/>
+                      <a:solidFill>
+                        <a:schemeClr val="accent1"/>
+                      </a:solidFill>
                       <a:miter lim="800000"/>
                       <a:headEnd/>
                       <a:tailEnd/>
@@ -299,26 +1227,57 @@
         </w:drawing>
       </w:r>
     </w:p>
-    <w:p/>
     <w:p>
       <w:pPr>
         <w:pStyle w:val="Heading3"/>
       </w:pPr>
       <w:r>
+        <w:lastRenderedPageBreak/>
         <w:t>Review Data Tab</w:t>
       </w:r>
     </w:p>
     <w:p>
       <w:r>
-        <w:t xml:space="preserve">After the query runs you have the option of going to the Review Data Tab or the Plot Status and Trend Tab. I recommend going to the Review Data Tab and looking at the </w:t>
-      </w:r>
-      <w:r>
-        <w:t>Parameter results by station table. Here you can sort the columns by clicking on the parameter names to see which stations have adequate data for plotting.</w:t>
-      </w:r>
-    </w:p>
-    <w:p>
-      <w:r>
-        <w:t>Description of each table provided in the Review Data Tab:</w:t>
+        <w:t>Users are advised to go</w:t>
+      </w:r>
+      <w:r>
+        <w:t xml:space="preserve"> to the Review Data Tab </w:t>
+      </w:r>
+      <w:r>
+        <w:t>before the Plot Status Trend Tab</w:t>
+      </w:r>
+      <w:r>
+        <w:t xml:space="preserve"> </w:t>
+      </w:r>
+      <w:r>
+        <w:t>to review</w:t>
+      </w:r>
+      <w:r>
+        <w:t xml:space="preserve"> the </w:t>
+      </w:r>
+      <w:r>
+        <w:t>Parameter results by station table. Here you can sort the columns by clicking on the parameter names to see which stations have adequate data for plotting</w:t>
+      </w:r>
+      <w:r>
+        <w:t>.</w:t>
+      </w:r>
+      <w:r>
+        <w:t xml:space="preserve"> </w:t>
+      </w:r>
+      <w:r>
+        <w:t xml:space="preserve">The Seasonal Kendall Results table provides information on results of trend analysis but there is a requirement for 8 years of data in order to perform a trend analysis. </w:t>
+      </w:r>
+      <w:r>
+        <w:t>The following are d</w:t>
+      </w:r>
+      <w:r>
+        <w:t>escription</w:t>
+      </w:r>
+      <w:r>
+        <w:t>s</w:t>
+      </w:r>
+      <w:r>
+        <w:t xml:space="preserve"> of each table provided in the Review Data Tab:</w:t>
       </w:r>
     </w:p>
     <w:p>
@@ -337,7 +1296,6 @@
         <w:rPr>
           <w:rStyle w:val="Heading4Char"/>
         </w:rPr>
-        <w:lastRenderedPageBreak/>
         <w:t>Data in tabular format:</w:t>
       </w:r>
       <w:r>
@@ -607,7 +1565,10 @@
           </w:tcPr>
           <w:p>
             <w:r>
-              <w:t>Sample date time</w:t>
+              <w:t>Sample date-</w:t>
+            </w:r>
+            <w:r>
+              <w:t>time</w:t>
             </w:r>
           </w:p>
         </w:tc>
@@ -693,7 +1654,11 @@
           <w:tcPr>
             <w:tcW w:w="7592" w:type="dxa"/>
           </w:tcPr>
-          <w:p/>
+          <w:p>
+            <w:r>
+              <w:t>For Water Quality Portal data this is where QAQC information can be found</w:t>
+            </w:r>
+          </w:p>
         </w:tc>
       </w:tr>
       <w:tr>
@@ -794,21 +1759,135 @@
         <w:t xml:space="preserve">WQ Limited Waters within Geographic Area: </w:t>
       </w:r>
       <w:r>
-        <w:t xml:space="preserve">List of all 303(d) listings for selected query parameters that are within or cross the selected Geographic Area. Refer to </w:t>
-      </w:r>
-      <w:hyperlink r:id="rId7" w:history="1">
+        <w:t xml:space="preserve">List of all </w:t>
+      </w:r>
+      <w:r>
+        <w:t xml:space="preserve">water quality limited </w:t>
+      </w:r>
+      <w:proofErr w:type="spellStart"/>
+      <w:r>
+        <w:t>waterbodies</w:t>
+      </w:r>
+      <w:proofErr w:type="spellEnd"/>
+      <w:r>
+        <w:t xml:space="preserve"> with TMDLS and </w:t>
+      </w:r>
+      <w:r>
+        <w:t xml:space="preserve">303(d) listings for selected query parameters that are within or cross the selected Geographic Area. Refer to </w:t>
+      </w:r>
+      <w:hyperlink r:id="rId8" w:history="1">
         <w:r>
           <w:rPr>
             <w:rStyle w:val="Hyperlink"/>
           </w:rPr>
-          <w:t>http://www.deq.state.or.us/wq/assessment/AssessGIS.htm</w:t>
+          <w:t>http://www.deq.state.or.us/wq/assessment/assessment.htm</w:t>
         </w:r>
       </w:hyperlink>
       <w:r>
-        <w:t xml:space="preserve"> for descriptions of the columns.</w:t>
-      </w:r>
-    </w:p>
-    <w:p>
+        <w:t xml:space="preserve"> </w:t>
+      </w:r>
+      <w:r>
+        <w:t>for descriptions of the columns.</w:t>
+      </w:r>
+      <w:r>
+        <w:t xml:space="preserve"> You can click on a listing here and a link will show up </w:t>
+      </w:r>
+      <w:r>
+        <w:t xml:space="preserve">on the left under the table selection drop down. This link will bring </w:t>
+      </w:r>
+      <w:r>
+        <w:t xml:space="preserve">the user </w:t>
+      </w:r>
+      <w:r>
+        <w:t>directly to the 303(d) listings on that stream for that parameter. Make sure to click new search before leaving that page otherwise when you click on another row in the table the assessment web page will not be updated when</w:t>
+      </w:r>
+      <w:r>
+        <w:t xml:space="preserve"> you follow the query link. T</w:t>
+      </w:r>
+      <w:r>
+        <w:t>he correct sequence of events is</w:t>
+      </w:r>
+      <w:r>
+        <w:t>:</w:t>
+      </w:r>
+      <w:r>
+        <w:t xml:space="preserve"> </w:t>
+      </w:r>
+    </w:p>
+    <w:p>
+      <w:pPr>
+        <w:spacing w:after="0" w:line="240" w:lineRule="auto"/>
+        <w:ind w:firstLine="720"/>
+      </w:pPr>
+      <w:r>
+        <w:lastRenderedPageBreak/>
+        <w:t xml:space="preserve">1) Click on row in WQ limited waters table, </w:t>
+      </w:r>
+    </w:p>
+    <w:p>
+      <w:pPr>
+        <w:spacing w:after="0" w:line="240" w:lineRule="auto"/>
+        <w:ind w:firstLine="720"/>
+      </w:pPr>
+      <w:r>
+        <w:t>2) Click on Link in top left</w:t>
+      </w:r>
+      <w:r>
+        <w:t>,</w:t>
+      </w:r>
+      <w:r>
+        <w:t xml:space="preserve"> </w:t>
+      </w:r>
+    </w:p>
+    <w:p>
+      <w:pPr>
+        <w:spacing w:after="0" w:line="240" w:lineRule="auto"/>
+        <w:ind w:firstLine="720"/>
+      </w:pPr>
+      <w:r>
+        <w:t>3) View listing in assessment database</w:t>
+      </w:r>
+      <w:r>
+        <w:t>,</w:t>
+      </w:r>
+      <w:r>
+        <w:t xml:space="preserve"> </w:t>
+      </w:r>
+    </w:p>
+    <w:p>
+      <w:pPr>
+        <w:spacing w:after="0" w:line="240" w:lineRule="auto"/>
+        <w:ind w:firstLine="720"/>
+      </w:pPr>
+      <w:r>
+        <w:t>4) Click “New Search” on assessment database page</w:t>
+      </w:r>
+      <w:r>
+        <w:t>,</w:t>
+      </w:r>
+      <w:r>
+        <w:t xml:space="preserve"> </w:t>
+      </w:r>
+    </w:p>
+    <w:p>
+      <w:pPr>
+        <w:spacing w:after="0" w:line="240" w:lineRule="auto"/>
+        <w:ind w:firstLine="720"/>
+      </w:pPr>
+      <w:r>
+        <w:t>5) Go back to Status and Trend tool and select a new row.</w:t>
+      </w:r>
+    </w:p>
+    <w:p>
+      <w:pPr>
+        <w:spacing w:after="0" w:line="240" w:lineRule="auto"/>
+        <w:ind w:firstLine="720"/>
+      </w:pPr>
+    </w:p>
+    <w:p>
+      <w:pPr>
+        <w:spacing w:after="0"/>
+      </w:pPr>
       <w:r>
         <w:rPr>
           <w:b/>
@@ -816,7 +1895,16 @@
         <w:t xml:space="preserve">Seasonal Kendall Results: </w:t>
       </w:r>
       <w:r>
-        <w:t>Table detailing results of seasonal kendall trend analysis for each parameter at each station. Column descriptions follow:</w:t>
+        <w:t>Table detailing results of S</w:t>
+      </w:r>
+      <w:r>
+        <w:t xml:space="preserve">easonal </w:t>
+      </w:r>
+      <w:r>
+        <w:t>K</w:t>
+      </w:r>
+      <w:r>
+        <w:t>endall trend analysis for each parameter at each station. Column descriptions follow:</w:t>
       </w:r>
     </w:p>
     <w:tbl>
@@ -1018,6 +2106,17 @@
             <w:r>
               <w:t>Textual interpretation of p-value significance</w:t>
             </w:r>
+            <w:r>
+              <w:t xml:space="preserve">. Will also indicate if there </w:t>
+            </w:r>
+            <w:proofErr w:type="gramStart"/>
+            <w:r>
+              <w:t>was</w:t>
+            </w:r>
+            <w:proofErr w:type="gramEnd"/>
+            <w:r>
+              <w:t xml:space="preserve"> not enough years of data to perform the trend analysis.</w:t>
+            </w:r>
           </w:p>
         </w:tc>
       </w:tr>
@@ -1031,175 +2130,193 @@
         <w:t xml:space="preserve">QA – Summary by organization: </w:t>
       </w:r>
       <w:r>
-        <w:t xml:space="preserve">Table with summaries of data, stations and comments associated with each organization. This can be helpful in determining whether to use results from that organization. </w:t>
-      </w:r>
+        <w:t xml:space="preserve">Table with summaries of data, stations and comments associated with each organization. This can be helpful in determining whether to use results from that organization. Typically when an organization has no comments, particularly if from STORET, there is a high likelihood that no QC information is provided and its adequacy cannot be determined. </w:t>
+      </w:r>
+    </w:p>
+    <w:p>
+      <w:r>
+        <w:rPr>
+          <w:b/>
+        </w:rPr>
+        <w:t xml:space="preserve">QA – Result values modified: </w:t>
+      </w:r>
+      <w:r>
+        <w:t>Table identifying all non-numeric values in the result column, how many times they occur and what they were replaced with. This is a necessary step for dealing with DEQ LASAR data.</w:t>
+      </w:r>
+    </w:p>
+    <w:p>
+      <w:r>
+        <w:rPr>
+          <w:b/>
+        </w:rPr>
+        <w:t xml:space="preserve">QA – Data removal information: </w:t>
+      </w:r>
+      <w:r>
+        <w:t xml:space="preserve">Table describing any observations that were removed as a result of the QA screen. </w:t>
+      </w:r>
+    </w:p>
+    <w:p>
+      <w:r>
+        <w:rPr>
+          <w:b/>
+        </w:rPr>
+        <w:t xml:space="preserve">QA – Unique comment values: </w:t>
+      </w:r>
+      <w:r>
+        <w:t>Comment value occurrence frequency to assist in determining whether there may be issues with the dataset retrieved.</w:t>
+      </w:r>
+    </w:p>
+    <w:p>
+      <w:pPr>
+        <w:pStyle w:val="Heading3"/>
+      </w:pPr>
+      <w:r>
+        <w:t>Plot Status and Trend Tab</w:t>
+      </w:r>
+    </w:p>
+    <w:p>
+      <w:pPr>
+        <w:spacing w:line="240" w:lineRule="auto"/>
+      </w:pPr>
+      <w:r>
+        <w:t xml:space="preserve">This tab provides charts of data returned with the query specifications as well as a table detailing exceedances of the applicable or specified water quality standard. Each parameter has different plotting options.  </w:t>
+      </w:r>
+      <w:r>
+        <w:t xml:space="preserve">The plots are interactive in that they allow for zooming. </w:t>
+      </w:r>
+    </w:p>
+    <w:p>
+      <w:pPr>
+        <w:pBdr>
+          <w:top w:val="single" w:sz="4" w:space="1" w:color="auto"/>
+          <w:left w:val="single" w:sz="4" w:space="4" w:color="auto"/>
+          <w:bottom w:val="single" w:sz="4" w:space="1" w:color="auto"/>
+          <w:right w:val="single" w:sz="4" w:space="4" w:color="auto"/>
+        </w:pBdr>
+        <w:spacing w:after="0" w:line="240" w:lineRule="auto"/>
+      </w:pPr>
+      <w:r>
+        <w:rPr>
+          <w:b/>
+        </w:rPr>
+        <w:t>Instructions for Zooming:</w:t>
+      </w:r>
+      <w:r>
+        <w:t xml:space="preserve"> </w:t>
+      </w:r>
+    </w:p>
+    <w:p>
+      <w:pPr>
+        <w:pStyle w:val="ListParagraph"/>
+        <w:numPr>
+          <w:ilvl w:val="0"/>
+          <w:numId w:val="5"/>
+        </w:numPr>
+        <w:pBdr>
+          <w:top w:val="single" w:sz="4" w:space="1" w:color="auto"/>
+          <w:left w:val="single" w:sz="4" w:space="22" w:color="auto"/>
+          <w:bottom w:val="single" w:sz="4" w:space="1" w:color="auto"/>
+          <w:right w:val="single" w:sz="4" w:space="4" w:color="auto"/>
+        </w:pBdr>
+        <w:spacing w:after="0" w:line="240" w:lineRule="auto"/>
+      </w:pPr>
+      <w:r>
+        <w:t xml:space="preserve">Click and drag a box around the area you want to zoom to. </w:t>
+      </w:r>
+    </w:p>
+    <w:p>
+      <w:pPr>
+        <w:pStyle w:val="ListParagraph"/>
+        <w:numPr>
+          <w:ilvl w:val="0"/>
+          <w:numId w:val="5"/>
+        </w:numPr>
+        <w:pBdr>
+          <w:top w:val="single" w:sz="4" w:space="1" w:color="auto"/>
+          <w:left w:val="single" w:sz="4" w:space="22" w:color="auto"/>
+          <w:bottom w:val="single" w:sz="4" w:space="1" w:color="auto"/>
+          <w:right w:val="single" w:sz="4" w:space="4" w:color="auto"/>
+        </w:pBdr>
+        <w:spacing w:after="0" w:line="240" w:lineRule="auto"/>
+      </w:pPr>
+      <w:r>
+        <w:t xml:space="preserve">Then, double click in the box you just drew. </w:t>
+      </w:r>
+    </w:p>
+    <w:p>
+      <w:pPr>
+        <w:pStyle w:val="ListParagraph"/>
+        <w:numPr>
+          <w:ilvl w:val="0"/>
+          <w:numId w:val="5"/>
+        </w:numPr>
+        <w:pBdr>
+          <w:top w:val="single" w:sz="4" w:space="1" w:color="auto"/>
+          <w:left w:val="single" w:sz="4" w:space="22" w:color="auto"/>
+          <w:bottom w:val="single" w:sz="4" w:space="1" w:color="auto"/>
+          <w:right w:val="single" w:sz="4" w:space="4" w:color="auto"/>
+        </w:pBdr>
+        <w:spacing w:after="0" w:line="240" w:lineRule="auto"/>
+      </w:pPr>
+      <w:r>
+        <w:t xml:space="preserve">The plot will update to just the area selected. </w:t>
+      </w:r>
+    </w:p>
+    <w:p>
+      <w:pPr>
+        <w:pStyle w:val="ListParagraph"/>
+        <w:numPr>
+          <w:ilvl w:val="0"/>
+          <w:numId w:val="5"/>
+        </w:numPr>
+        <w:pBdr>
+          <w:top w:val="single" w:sz="4" w:space="1" w:color="auto"/>
+          <w:left w:val="single" w:sz="4" w:space="22" w:color="auto"/>
+          <w:bottom w:val="single" w:sz="4" w:space="1" w:color="auto"/>
+          <w:right w:val="single" w:sz="4" w:space="4" w:color="auto"/>
+        </w:pBdr>
+        <w:spacing w:after="0" w:line="240" w:lineRule="auto"/>
+      </w:pPr>
+      <w:r>
+        <w:t xml:space="preserve">To zoom out to the original or full zoom double click in the plot without drawing a box first. </w:t>
+      </w:r>
+    </w:p>
+    <w:p>
+      <w:pPr>
+        <w:pBdr>
+          <w:top w:val="single" w:sz="4" w:space="1" w:color="auto"/>
+          <w:left w:val="single" w:sz="4" w:space="4" w:color="auto"/>
+          <w:bottom w:val="single" w:sz="4" w:space="1" w:color="auto"/>
+          <w:right w:val="single" w:sz="4" w:space="4" w:color="auto"/>
+        </w:pBdr>
+      </w:pPr>
+    </w:p>
+    <w:p>
       <w:r>
         <w:lastRenderedPageBreak/>
-        <w:t xml:space="preserve">Typically when an organization has no comments, particularly if from STORET, there is a high likelihood that no QC information is provided and its adequacy cannot be determined. </w:t>
-      </w:r>
-    </w:p>
-    <w:p>
-      <w:r>
-        <w:rPr>
-          <w:b/>
-        </w:rPr>
-        <w:t xml:space="preserve">QA – Result values modified: </w:t>
-      </w:r>
-      <w:r>
-        <w:t>Table identifying all non-numeric values in the result column, how many times they occur and what they were replaced with. This is a necessary step for dealing with DEQ LASAR data.</w:t>
-      </w:r>
-    </w:p>
-    <w:p>
-      <w:r>
-        <w:rPr>
-          <w:b/>
-        </w:rPr>
-        <w:t xml:space="preserve">QA – Data removal information: </w:t>
-      </w:r>
-      <w:r>
-        <w:t xml:space="preserve">Table describing any observations that were removed as a result of the QA screen. </w:t>
-      </w:r>
-    </w:p>
-    <w:p>
-      <w:r>
-        <w:rPr>
-          <w:b/>
-        </w:rPr>
-        <w:t xml:space="preserve">QA – Unique comment values: </w:t>
-      </w:r>
-      <w:r>
-        <w:t>Comment value occurrence frequency to assist in determining whether there may be issues with the dataset retrieved.</w:t>
-      </w:r>
-    </w:p>
-    <w:p>
-      <w:pPr>
-        <w:pStyle w:val="Heading3"/>
-      </w:pPr>
-      <w:r>
-        <w:t>Plot Status and Trend Tab</w:t>
-      </w:r>
-    </w:p>
-    <w:p>
-      <w:r>
-        <w:t xml:space="preserve">This tab provides charts of data returned with the query specifications as well as a table detailing exceedances of the applicable or specified water quality standard. Each parameter has different plotting options.  </w:t>
-      </w:r>
-    </w:p>
-    <w:p>
-      <w:r>
-        <w:t xml:space="preserve">Start by selecting the Station you are interested in plotting. Then select the parameter you want to plot. </w:t>
-      </w:r>
-      <w:r>
-        <w:t xml:space="preserve">The plots are interactive in that they allow for zooming. To zoom: click and drag a box around the area you want to zoom to. Then, double click in the box you just drew. The plot will update to just the area selected. To zoom out to the original or full zoom double click in the plot without drawing a box first. </w:t>
-      </w:r>
-    </w:p>
-    <w:p>
+        <w:t>Start by selecting the Station you are interested in plotting</w:t>
+      </w:r>
+      <w:r>
+        <w:t>,</w:t>
+      </w:r>
+      <w:r>
+        <w:t xml:space="preserve"> </w:t>
+      </w:r>
+      <w:r>
+        <w:t>t</w:t>
+      </w:r>
+      <w:r>
+        <w:t xml:space="preserve">hen select the parameter you want to plot. </w:t>
+      </w:r>
       <w:r>
         <w:t>Plotting options are described below for each parameter.</w:t>
       </w:r>
     </w:p>
     <w:p>
       <w:pPr>
-        <w:rPr>
-          <w:rStyle w:val="Heading4Char"/>
-        </w:rPr>
-      </w:pPr>
-    </w:p>
-    <w:p>
-      <w:pPr>
-        <w:rPr>
-          <w:rStyle w:val="Heading4Char"/>
-        </w:rPr>
-      </w:pPr>
-    </w:p>
-    <w:p>
-      <w:pPr>
-        <w:rPr>
-          <w:rStyle w:val="Heading4Char"/>
-        </w:rPr>
-      </w:pPr>
-    </w:p>
-    <w:p>
-      <w:pPr>
-        <w:rPr>
-          <w:rStyle w:val="Heading4Char"/>
-        </w:rPr>
-      </w:pPr>
-    </w:p>
-    <w:p>
-      <w:pPr>
-        <w:rPr>
-          <w:rStyle w:val="Heading4Char"/>
-        </w:rPr>
-      </w:pPr>
-    </w:p>
-    <w:p>
-      <w:pPr>
-        <w:rPr>
-          <w:rStyle w:val="Heading4Char"/>
-        </w:rPr>
-      </w:pPr>
-    </w:p>
-    <w:p>
-      <w:pPr>
-        <w:rPr>
-          <w:rStyle w:val="Heading4Char"/>
-        </w:rPr>
-      </w:pPr>
-    </w:p>
-    <w:p>
-      <w:pPr>
-        <w:rPr>
-          <w:rStyle w:val="Heading4Char"/>
-        </w:rPr>
-      </w:pPr>
-    </w:p>
-    <w:p>
-      <w:pPr>
-        <w:rPr>
-          <w:rStyle w:val="Heading4Char"/>
-        </w:rPr>
-      </w:pPr>
-    </w:p>
-    <w:p>
-      <w:pPr>
-        <w:rPr>
-          <w:rStyle w:val="Heading4Char"/>
-        </w:rPr>
-      </w:pPr>
-    </w:p>
-    <w:p>
-      <w:pPr>
-        <w:rPr>
-          <w:rStyle w:val="Heading4Char"/>
-        </w:rPr>
-      </w:pPr>
-    </w:p>
-    <w:p>
-      <w:pPr>
-        <w:rPr>
-          <w:rStyle w:val="Heading4Char"/>
-        </w:rPr>
-      </w:pPr>
-    </w:p>
-    <w:p>
-      <w:pPr>
-        <w:rPr>
-          <w:rStyle w:val="Heading4Char"/>
-        </w:rPr>
-      </w:pPr>
-    </w:p>
-    <w:p>
-      <w:pPr>
-        <w:rPr>
-          <w:rStyle w:val="Heading4Char"/>
-        </w:rPr>
-      </w:pPr>
-    </w:p>
-    <w:p>
-      <w:r>
-        <w:rPr>
-          <w:rStyle w:val="Heading4Char"/>
-        </w:rPr>
+        <w:pStyle w:val="Heading4"/>
+      </w:pPr>
+      <w:r>
         <w:t>Temperature:</w:t>
       </w:r>
       <w:r>
@@ -1231,11 +2348,6 @@
       </w:r>
       <w:r>
         <w:t>: This drop down has the applicable beneficial use which determines the criteria to apply in the non-spawning time periods.</w:t>
-      </w:r>
-    </w:p>
-    <w:p>
-      <w:r>
-        <w:t xml:space="preserve"> </w:t>
       </w:r>
     </w:p>
     <w:p>
@@ -1274,7 +2386,7 @@
                     </pic:cNvPicPr>
                   </pic:nvPicPr>
                   <pic:blipFill>
-                    <a:blip r:embed="rId8" cstate="print"/>
+                    <a:blip r:embed="rId9" cstate="print"/>
                     <a:srcRect/>
                     <a:stretch>
                       <a:fillRect/>
@@ -1310,27 +2422,148 @@
     </w:p>
     <w:p>
       <w:pPr>
+        <w:spacing w:after="0" w:line="240" w:lineRule="auto"/>
+      </w:pPr>
+    </w:p>
+    <w:p>
+      <w:pPr>
+        <w:spacing w:after="0" w:line="240" w:lineRule="auto"/>
+      </w:pPr>
+    </w:p>
+    <w:p>
+      <w:pPr>
+        <w:spacing w:after="0" w:line="240" w:lineRule="auto"/>
+      </w:pPr>
+    </w:p>
+    <w:p>
+      <w:pPr>
+        <w:spacing w:after="0" w:line="240" w:lineRule="auto"/>
+      </w:pPr>
+    </w:p>
+    <w:p>
+      <w:pPr>
+        <w:spacing w:after="0" w:line="240" w:lineRule="auto"/>
+      </w:pPr>
+    </w:p>
+    <w:p>
+      <w:pPr>
+        <w:spacing w:after="0" w:line="240" w:lineRule="auto"/>
+      </w:pPr>
+    </w:p>
+    <w:p>
+      <w:pPr>
+        <w:spacing w:after="0" w:line="240" w:lineRule="auto"/>
+      </w:pPr>
+    </w:p>
+    <w:p>
+      <w:pPr>
+        <w:spacing w:after="0" w:line="240" w:lineRule="auto"/>
+      </w:pPr>
+    </w:p>
+    <w:p>
+      <w:pPr>
+        <w:spacing w:after="0" w:line="240" w:lineRule="auto"/>
+      </w:pPr>
+    </w:p>
+    <w:p>
+      <w:pPr>
+        <w:spacing w:after="0" w:line="240" w:lineRule="auto"/>
+      </w:pPr>
+    </w:p>
+    <w:p>
+      <w:pPr>
         <w:pStyle w:val="Heading4"/>
       </w:pPr>
-    </w:p>
-    <w:p>
-      <w:pPr>
-        <w:pStyle w:val="Heading4"/>
-      </w:pPr>
-    </w:p>
-    <w:p/>
-    <w:p/>
-    <w:p>
-      <w:pPr>
-        <w:pStyle w:val="Heading4"/>
-      </w:pPr>
       <w:r>
         <w:t xml:space="preserve">E. Coli/Enterococcus: </w:t>
       </w:r>
     </w:p>
     <w:p>
       <w:r>
-        <w:t>Two check boxes are provided for bacteria plotting. The first is the option to re-plot the chart using a log scale for the y-axis. The second is the option to plot the Seasonal Kendall trend line. It is important to note that even if a trend line will plot it does not mean the trend is statistically significant. Be sure to note the significance indicated in the sub-title of the plot.</w:t>
+        <w:t xml:space="preserve">Two check boxes are provided for bacteria plotting. </w:t>
+      </w:r>
+    </w:p>
+    <w:p>
+      <w:pPr>
+        <w:pStyle w:val="ListParagraph"/>
+        <w:numPr>
+          <w:ilvl w:val="0"/>
+          <w:numId w:val="6"/>
+        </w:numPr>
+      </w:pPr>
+      <w:r>
+        <w:t xml:space="preserve">The first is the option to re-plot the chart using a log scale for the y-axis. </w:t>
+      </w:r>
+    </w:p>
+    <w:p>
+      <w:pPr>
+        <w:pStyle w:val="ListParagraph"/>
+        <w:numPr>
+          <w:ilvl w:val="0"/>
+          <w:numId w:val="6"/>
+        </w:numPr>
+      </w:pPr>
+      <w:r>
+        <w:t xml:space="preserve">The second is the option to plot the Seasonal Kendall trend line. </w:t>
+      </w:r>
+    </w:p>
+    <w:p>
+      <w:r>
+        <w:rPr>
+          <w:b/>
+        </w:rPr>
+        <w:t>Note:</w:t>
+      </w:r>
+      <w:r>
+        <w:t xml:space="preserve"> </w:t>
+      </w:r>
+      <w:r>
+        <w:t>It is important to note that even if a trend line will plot it does not mean the trend is statistically significant. Be sure to note the significance indicated in the sub-title of the plot.</w:t>
+      </w:r>
+      <w:r>
+        <w:t xml:space="preserve"> </w:t>
+      </w:r>
+      <w:r>
+        <w:t xml:space="preserve">At least </w:t>
+      </w:r>
+      <w:r>
+        <w:t>8</w:t>
+      </w:r>
+      <w:r>
+        <w:t xml:space="preserve"> </w:t>
+      </w:r>
+      <w:r>
+        <w:t xml:space="preserve">years of data are needed to have a valid trend analysis. </w:t>
+      </w:r>
+      <w:r>
+        <w:t>Reviewing Kendall Trend data under Review Data</w:t>
+      </w:r>
+      <w:r>
+        <w:t xml:space="preserve"> tab</w:t>
+      </w:r>
+      <w:r>
+        <w:t>, prior to Plot Status and Trend, will identify if any trends are significant for monitoring locations. However, plot illustrates</w:t>
+      </w:r>
+      <w:r>
+        <w:t xml:space="preserve"> if standard is exceeded regardless of</w:t>
+      </w:r>
+      <w:r>
+        <w:t xml:space="preserve"> trend</w:t>
+      </w:r>
+      <w:r>
+        <w:t xml:space="preserve"> and </w:t>
+      </w:r>
+      <w:r>
+        <w:t>can be</w:t>
+      </w:r>
+      <w:r>
+        <w:t xml:space="preserve"> informative</w:t>
+      </w:r>
+      <w:r>
+        <w:t xml:space="preserve"> as to status</w:t>
+      </w:r>
+      <w:r>
+        <w:t>.</w:t>
       </w:r>
     </w:p>
     <w:p>
@@ -1356,7 +2589,7 @@
                     </pic:cNvPicPr>
                   </pic:nvPicPr>
                   <pic:blipFill>
-                    <a:blip r:embed="rId9" cstate="print"/>
+                    <a:blip r:embed="rId10" cstate="print"/>
                     <a:srcRect/>
                     <a:stretch>
                       <a:fillRect/>
@@ -1392,26 +2625,75 @@
     <w:p/>
     <w:p/>
     <w:p/>
-    <w:p/>
-    <w:p/>
     <w:p>
       <w:pPr>
         <w:pStyle w:val="Heading4"/>
       </w:pPr>
-      <w:r>
-        <w:lastRenderedPageBreak/>
-        <w:t>pH:</w:t>
-      </w:r>
-    </w:p>
-    <w:p>
-      <w:r>
-        <w:t>There are two options for plotting pH. The first is</w:t>
+      <w:proofErr w:type="gramStart"/>
+      <w:r>
+        <w:t>pH</w:t>
+      </w:r>
+      <w:proofErr w:type="gramEnd"/>
+      <w:r>
+        <w:t>:</w:t>
+      </w:r>
+    </w:p>
+    <w:p>
+      <w:r>
+        <w:t xml:space="preserve">There are two options for plotting pH. </w:t>
+      </w:r>
+    </w:p>
+    <w:p>
+      <w:pPr>
+        <w:pStyle w:val="ListParagraph"/>
+        <w:numPr>
+          <w:ilvl w:val="0"/>
+          <w:numId w:val="7"/>
+        </w:numPr>
+      </w:pPr>
+      <w:r>
+        <w:t>The first is</w:t>
       </w:r>
       <w:r>
         <w:t xml:space="preserve"> </w:t>
       </w:r>
       <w:r>
-        <w:t>the option to plot the Seasonal Kendall trend line. It is important to note that even if a trend line will plot it does not mean the trend is statistically significant. Be sure to note the significance indicated in the sub-title of the plot. The second is to specify the applicable OWRD Basin specific pH criteria. Use this if your selected location is in one of the unique locations that has a separate standard from the rest of the basin (examples include Columbia or Snake River main-stem or Cascade Lakes &gt; 3,000ft)</w:t>
+        <w:t xml:space="preserve">the option to plot the Seasonal Kendall trend line. </w:t>
+      </w:r>
+    </w:p>
+    <w:p>
+      <w:pPr>
+        <w:pStyle w:val="ListParagraph"/>
+        <w:numPr>
+          <w:ilvl w:val="0"/>
+          <w:numId w:val="7"/>
+        </w:numPr>
+      </w:pPr>
+      <w:r>
+        <w:t>The second is to specify the applicable OWRD Basin specific pH criteria. Use this if your selected location is in one of the unique locations that has a separate standard from the rest of the basin (examples include Columbia or Snake River main-stem or Cascade Lakes &gt; 3,000ft)</w:t>
+      </w:r>
+    </w:p>
+    <w:p>
+      <w:r>
+        <w:rPr>
+          <w:b/>
+        </w:rPr>
+        <w:t>Note:</w:t>
+      </w:r>
+      <w:r>
+        <w:t xml:space="preserve"> </w:t>
+      </w:r>
+      <w:r>
+        <w:t xml:space="preserve">It is important to note that even if a trend line will plot it does not mean the trend is statistically significant. </w:t>
+      </w:r>
+      <w:r>
+        <w:t xml:space="preserve">At least 8 </w:t>
+      </w:r>
+      <w:r>
+        <w:t xml:space="preserve">years of data are needed to have a valid trend analysis. Reviewing Kendall Trend data under Review Data tab, prior to Plot Status and Trend, will identify if any trends are significant for monitoring locations. However, plot illustrates if standard is exceeded regardless of trend and can be informative as to status. </w:t>
+      </w:r>
+      <w:r>
+        <w:t xml:space="preserve">Be sure to note the significance indicated in the sub-title of the plot. </w:t>
       </w:r>
     </w:p>
     <w:p>
@@ -1437,7 +2719,7 @@
                     </pic:cNvPicPr>
                   </pic:nvPicPr>
                   <pic:blipFill>
-                    <a:blip r:embed="rId10" cstate="print"/>
+                    <a:blip r:embed="rId11" cstate="print"/>
                     <a:srcRect/>
                     <a:stretch>
                       <a:fillRect/>
@@ -1466,7 +2748,6 @@
         </w:drawing>
       </w:r>
     </w:p>
-    <w:p/>
     <w:sectPr>
       <w:pgSz w:w="12240" w:h="15840"/>
       <w:pgMar w:top="1440" w:right="1440" w:bottom="1440" w:left="1440" w:header="720" w:footer="720" w:gutter="0"/>
@@ -1480,9 +2761,9 @@
 <file path=word/numbering.xml><?xml version="1.0" encoding="utf-8"?>
 <w:numbering xmlns:ve="http://schemas.openxmlformats.org/markup-compatibility/2006" xmlns:o="urn:schemas-microsoft-com:office:office" xmlns:r="http://schemas.openxmlformats.org/officeDocument/2006/relationships" xmlns:m="http://schemas.openxmlformats.org/officeDocument/2006/math" xmlns:v="urn:schemas-microsoft-com:vml" xmlns:wp="http://schemas.openxmlformats.org/drawingml/2006/wordprocessingDrawing" xmlns:w10="urn:schemas-microsoft-com:office:word" xmlns:w="http://schemas.openxmlformats.org/wordprocessingml/2006/main" xmlns:wne="http://schemas.microsoft.com/office/word/2006/wordml">
   <w:abstractNum w:abstractNumId="0">
-    <w:nsid w:val="749E26E4"/>
+    <w:nsid w:val="05FD644D"/>
     <w:multiLevelType w:val="hybridMultilevel"/>
-    <w:tmpl w:val="20666E1C"/>
+    <w:tmpl w:val="2FE84D60"/>
     <w:lvl w:ilvl="0" w:tplc="0409000F">
       <w:start w:val="1"/>
       <w:numFmt w:val="decimal"/>
@@ -1495,7 +2776,7 @@
         <w:rFonts w:hint="default"/>
       </w:rPr>
     </w:lvl>
-    <w:lvl w:ilvl="1" w:tplc="04090019">
+    <w:lvl w:ilvl="1" w:tplc="04090019" w:tentative="1">
       <w:start w:val="1"/>
       <w:numFmt w:val="lowerLetter"/>
       <w:lvlText w:val="%2."/>
@@ -1568,8 +2849,562 @@
       </w:pPr>
     </w:lvl>
   </w:abstractNum>
+  <w:abstractNum w:abstractNumId="1">
+    <w:nsid w:val="1AEB5621"/>
+    <w:multiLevelType w:val="hybridMultilevel"/>
+    <w:tmpl w:val="FF90F4DE"/>
+    <w:lvl w:ilvl="0" w:tplc="0409000F">
+      <w:start w:val="1"/>
+      <w:numFmt w:val="decimal"/>
+      <w:lvlText w:val="%1."/>
+      <w:lvlJc w:val="left"/>
+      <w:pPr>
+        <w:ind w:left="720" w:hanging="360"/>
+      </w:pPr>
+      <w:rPr>
+        <w:rFonts w:hint="default"/>
+      </w:rPr>
+    </w:lvl>
+    <w:lvl w:ilvl="1" w:tplc="04090019" w:tentative="1">
+      <w:start w:val="1"/>
+      <w:numFmt w:val="lowerLetter"/>
+      <w:lvlText w:val="%2."/>
+      <w:lvlJc w:val="left"/>
+      <w:pPr>
+        <w:ind w:left="1440" w:hanging="360"/>
+      </w:pPr>
+    </w:lvl>
+    <w:lvl w:ilvl="2" w:tplc="0409001B" w:tentative="1">
+      <w:start w:val="1"/>
+      <w:numFmt w:val="lowerRoman"/>
+      <w:lvlText w:val="%3."/>
+      <w:lvlJc w:val="right"/>
+      <w:pPr>
+        <w:ind w:left="2160" w:hanging="180"/>
+      </w:pPr>
+    </w:lvl>
+    <w:lvl w:ilvl="3" w:tplc="0409000F" w:tentative="1">
+      <w:start w:val="1"/>
+      <w:numFmt w:val="decimal"/>
+      <w:lvlText w:val="%4."/>
+      <w:lvlJc w:val="left"/>
+      <w:pPr>
+        <w:ind w:left="2880" w:hanging="360"/>
+      </w:pPr>
+    </w:lvl>
+    <w:lvl w:ilvl="4" w:tplc="04090019" w:tentative="1">
+      <w:start w:val="1"/>
+      <w:numFmt w:val="lowerLetter"/>
+      <w:lvlText w:val="%5."/>
+      <w:lvlJc w:val="left"/>
+      <w:pPr>
+        <w:ind w:left="3600" w:hanging="360"/>
+      </w:pPr>
+    </w:lvl>
+    <w:lvl w:ilvl="5" w:tplc="0409001B" w:tentative="1">
+      <w:start w:val="1"/>
+      <w:numFmt w:val="lowerRoman"/>
+      <w:lvlText w:val="%6."/>
+      <w:lvlJc w:val="right"/>
+      <w:pPr>
+        <w:ind w:left="4320" w:hanging="180"/>
+      </w:pPr>
+    </w:lvl>
+    <w:lvl w:ilvl="6" w:tplc="0409000F" w:tentative="1">
+      <w:start w:val="1"/>
+      <w:numFmt w:val="decimal"/>
+      <w:lvlText w:val="%7."/>
+      <w:lvlJc w:val="left"/>
+      <w:pPr>
+        <w:ind w:left="5040" w:hanging="360"/>
+      </w:pPr>
+    </w:lvl>
+    <w:lvl w:ilvl="7" w:tplc="04090019" w:tentative="1">
+      <w:start w:val="1"/>
+      <w:numFmt w:val="lowerLetter"/>
+      <w:lvlText w:val="%8."/>
+      <w:lvlJc w:val="left"/>
+      <w:pPr>
+        <w:ind w:left="5760" w:hanging="360"/>
+      </w:pPr>
+    </w:lvl>
+    <w:lvl w:ilvl="8" w:tplc="0409001B" w:tentative="1">
+      <w:start w:val="1"/>
+      <w:numFmt w:val="lowerRoman"/>
+      <w:lvlText w:val="%9."/>
+      <w:lvlJc w:val="right"/>
+      <w:pPr>
+        <w:ind w:left="6480" w:hanging="180"/>
+      </w:pPr>
+    </w:lvl>
+  </w:abstractNum>
+  <w:abstractNum w:abstractNumId="2">
+    <w:nsid w:val="54021981"/>
+    <w:multiLevelType w:val="hybridMultilevel"/>
+    <w:tmpl w:val="6CB85DB8"/>
+    <w:lvl w:ilvl="0" w:tplc="0409000F">
+      <w:start w:val="1"/>
+      <w:numFmt w:val="decimal"/>
+      <w:lvlText w:val="%1."/>
+      <w:lvlJc w:val="left"/>
+      <w:pPr>
+        <w:ind w:left="720" w:hanging="360"/>
+      </w:pPr>
+      <w:rPr>
+        <w:rFonts w:hint="default"/>
+      </w:rPr>
+    </w:lvl>
+    <w:lvl w:ilvl="1" w:tplc="04090019" w:tentative="1">
+      <w:start w:val="1"/>
+      <w:numFmt w:val="lowerLetter"/>
+      <w:lvlText w:val="%2."/>
+      <w:lvlJc w:val="left"/>
+      <w:pPr>
+        <w:ind w:left="1440" w:hanging="360"/>
+      </w:pPr>
+    </w:lvl>
+    <w:lvl w:ilvl="2" w:tplc="0409001B" w:tentative="1">
+      <w:start w:val="1"/>
+      <w:numFmt w:val="lowerRoman"/>
+      <w:lvlText w:val="%3."/>
+      <w:lvlJc w:val="right"/>
+      <w:pPr>
+        <w:ind w:left="2160" w:hanging="180"/>
+      </w:pPr>
+    </w:lvl>
+    <w:lvl w:ilvl="3" w:tplc="0409000F" w:tentative="1">
+      <w:start w:val="1"/>
+      <w:numFmt w:val="decimal"/>
+      <w:lvlText w:val="%4."/>
+      <w:lvlJc w:val="left"/>
+      <w:pPr>
+        <w:ind w:left="2880" w:hanging="360"/>
+      </w:pPr>
+    </w:lvl>
+    <w:lvl w:ilvl="4" w:tplc="04090019" w:tentative="1">
+      <w:start w:val="1"/>
+      <w:numFmt w:val="lowerLetter"/>
+      <w:lvlText w:val="%5."/>
+      <w:lvlJc w:val="left"/>
+      <w:pPr>
+        <w:ind w:left="3600" w:hanging="360"/>
+      </w:pPr>
+    </w:lvl>
+    <w:lvl w:ilvl="5" w:tplc="0409001B" w:tentative="1">
+      <w:start w:val="1"/>
+      <w:numFmt w:val="lowerRoman"/>
+      <w:lvlText w:val="%6."/>
+      <w:lvlJc w:val="right"/>
+      <w:pPr>
+        <w:ind w:left="4320" w:hanging="180"/>
+      </w:pPr>
+    </w:lvl>
+    <w:lvl w:ilvl="6" w:tplc="0409000F" w:tentative="1">
+      <w:start w:val="1"/>
+      <w:numFmt w:val="decimal"/>
+      <w:lvlText w:val="%7."/>
+      <w:lvlJc w:val="left"/>
+      <w:pPr>
+        <w:ind w:left="5040" w:hanging="360"/>
+      </w:pPr>
+    </w:lvl>
+    <w:lvl w:ilvl="7" w:tplc="04090019" w:tentative="1">
+      <w:start w:val="1"/>
+      <w:numFmt w:val="lowerLetter"/>
+      <w:lvlText w:val="%8."/>
+      <w:lvlJc w:val="left"/>
+      <w:pPr>
+        <w:ind w:left="5760" w:hanging="360"/>
+      </w:pPr>
+    </w:lvl>
+    <w:lvl w:ilvl="8" w:tplc="0409001B" w:tentative="1">
+      <w:start w:val="1"/>
+      <w:numFmt w:val="lowerRoman"/>
+      <w:lvlText w:val="%9."/>
+      <w:lvlJc w:val="right"/>
+      <w:pPr>
+        <w:ind w:left="6480" w:hanging="180"/>
+      </w:pPr>
+    </w:lvl>
+  </w:abstractNum>
+  <w:abstractNum w:abstractNumId="3">
+    <w:nsid w:val="589234BF"/>
+    <w:multiLevelType w:val="hybridMultilevel"/>
+    <w:tmpl w:val="F614E2E8"/>
+    <w:lvl w:ilvl="0" w:tplc="94924D96">
+      <w:start w:val="10"/>
+      <w:numFmt w:val="decimal"/>
+      <w:lvlText w:val="%1."/>
+      <w:lvlJc w:val="left"/>
+      <w:pPr>
+        <w:ind w:left="1080" w:hanging="360"/>
+      </w:pPr>
+      <w:rPr>
+        <w:rFonts w:hint="default"/>
+      </w:rPr>
+    </w:lvl>
+    <w:lvl w:ilvl="1" w:tplc="04090019" w:tentative="1">
+      <w:start w:val="1"/>
+      <w:numFmt w:val="lowerLetter"/>
+      <w:lvlText w:val="%2."/>
+      <w:lvlJc w:val="left"/>
+      <w:pPr>
+        <w:ind w:left="1800" w:hanging="360"/>
+      </w:pPr>
+    </w:lvl>
+    <w:lvl w:ilvl="2" w:tplc="0409001B" w:tentative="1">
+      <w:start w:val="1"/>
+      <w:numFmt w:val="lowerRoman"/>
+      <w:lvlText w:val="%3."/>
+      <w:lvlJc w:val="right"/>
+      <w:pPr>
+        <w:ind w:left="2520" w:hanging="180"/>
+      </w:pPr>
+    </w:lvl>
+    <w:lvl w:ilvl="3" w:tplc="0409000F" w:tentative="1">
+      <w:start w:val="1"/>
+      <w:numFmt w:val="decimal"/>
+      <w:lvlText w:val="%4."/>
+      <w:lvlJc w:val="left"/>
+      <w:pPr>
+        <w:ind w:left="3240" w:hanging="360"/>
+      </w:pPr>
+    </w:lvl>
+    <w:lvl w:ilvl="4" w:tplc="04090019" w:tentative="1">
+      <w:start w:val="1"/>
+      <w:numFmt w:val="lowerLetter"/>
+      <w:lvlText w:val="%5."/>
+      <w:lvlJc w:val="left"/>
+      <w:pPr>
+        <w:ind w:left="3960" w:hanging="360"/>
+      </w:pPr>
+    </w:lvl>
+    <w:lvl w:ilvl="5" w:tplc="0409001B" w:tentative="1">
+      <w:start w:val="1"/>
+      <w:numFmt w:val="lowerRoman"/>
+      <w:lvlText w:val="%6."/>
+      <w:lvlJc w:val="right"/>
+      <w:pPr>
+        <w:ind w:left="4680" w:hanging="180"/>
+      </w:pPr>
+    </w:lvl>
+    <w:lvl w:ilvl="6" w:tplc="0409000F" w:tentative="1">
+      <w:start w:val="1"/>
+      <w:numFmt w:val="decimal"/>
+      <w:lvlText w:val="%7."/>
+      <w:lvlJc w:val="left"/>
+      <w:pPr>
+        <w:ind w:left="5400" w:hanging="360"/>
+      </w:pPr>
+    </w:lvl>
+    <w:lvl w:ilvl="7" w:tplc="04090019" w:tentative="1">
+      <w:start w:val="1"/>
+      <w:numFmt w:val="lowerLetter"/>
+      <w:lvlText w:val="%8."/>
+      <w:lvlJc w:val="left"/>
+      <w:pPr>
+        <w:ind w:left="6120" w:hanging="360"/>
+      </w:pPr>
+    </w:lvl>
+    <w:lvl w:ilvl="8" w:tplc="0409001B" w:tentative="1">
+      <w:start w:val="1"/>
+      <w:numFmt w:val="lowerRoman"/>
+      <w:lvlText w:val="%9."/>
+      <w:lvlJc w:val="right"/>
+      <w:pPr>
+        <w:ind w:left="6840" w:hanging="180"/>
+      </w:pPr>
+    </w:lvl>
+  </w:abstractNum>
+  <w:abstractNum w:abstractNumId="4">
+    <w:nsid w:val="680C53D5"/>
+    <w:multiLevelType w:val="hybridMultilevel"/>
+    <w:tmpl w:val="C8B43D0E"/>
+    <w:lvl w:ilvl="0" w:tplc="0409000F">
+      <w:start w:val="8"/>
+      <w:numFmt w:val="decimal"/>
+      <w:lvlText w:val="%1."/>
+      <w:lvlJc w:val="left"/>
+      <w:pPr>
+        <w:ind w:left="720" w:hanging="360"/>
+      </w:pPr>
+      <w:rPr>
+        <w:rFonts w:hint="default"/>
+      </w:rPr>
+    </w:lvl>
+    <w:lvl w:ilvl="1" w:tplc="04090019" w:tentative="1">
+      <w:start w:val="1"/>
+      <w:numFmt w:val="lowerLetter"/>
+      <w:lvlText w:val="%2."/>
+      <w:lvlJc w:val="left"/>
+      <w:pPr>
+        <w:ind w:left="1440" w:hanging="360"/>
+      </w:pPr>
+    </w:lvl>
+    <w:lvl w:ilvl="2" w:tplc="0409001B" w:tentative="1">
+      <w:start w:val="1"/>
+      <w:numFmt w:val="lowerRoman"/>
+      <w:lvlText w:val="%3."/>
+      <w:lvlJc w:val="right"/>
+      <w:pPr>
+        <w:ind w:left="2160" w:hanging="180"/>
+      </w:pPr>
+    </w:lvl>
+    <w:lvl w:ilvl="3" w:tplc="0409000F" w:tentative="1">
+      <w:start w:val="1"/>
+      <w:numFmt w:val="decimal"/>
+      <w:lvlText w:val="%4."/>
+      <w:lvlJc w:val="left"/>
+      <w:pPr>
+        <w:ind w:left="2880" w:hanging="360"/>
+      </w:pPr>
+    </w:lvl>
+    <w:lvl w:ilvl="4" w:tplc="04090019" w:tentative="1">
+      <w:start w:val="1"/>
+      <w:numFmt w:val="lowerLetter"/>
+      <w:lvlText w:val="%5."/>
+      <w:lvlJc w:val="left"/>
+      <w:pPr>
+        <w:ind w:left="3600" w:hanging="360"/>
+      </w:pPr>
+    </w:lvl>
+    <w:lvl w:ilvl="5" w:tplc="0409001B" w:tentative="1">
+      <w:start w:val="1"/>
+      <w:numFmt w:val="lowerRoman"/>
+      <w:lvlText w:val="%6."/>
+      <w:lvlJc w:val="right"/>
+      <w:pPr>
+        <w:ind w:left="4320" w:hanging="180"/>
+      </w:pPr>
+    </w:lvl>
+    <w:lvl w:ilvl="6" w:tplc="0409000F" w:tentative="1">
+      <w:start w:val="1"/>
+      <w:numFmt w:val="decimal"/>
+      <w:lvlText w:val="%7."/>
+      <w:lvlJc w:val="left"/>
+      <w:pPr>
+        <w:ind w:left="5040" w:hanging="360"/>
+      </w:pPr>
+    </w:lvl>
+    <w:lvl w:ilvl="7" w:tplc="04090019" w:tentative="1">
+      <w:start w:val="1"/>
+      <w:numFmt w:val="lowerLetter"/>
+      <w:lvlText w:val="%8."/>
+      <w:lvlJc w:val="left"/>
+      <w:pPr>
+        <w:ind w:left="5760" w:hanging="360"/>
+      </w:pPr>
+    </w:lvl>
+    <w:lvl w:ilvl="8" w:tplc="0409001B" w:tentative="1">
+      <w:start w:val="1"/>
+      <w:numFmt w:val="lowerRoman"/>
+      <w:lvlText w:val="%9."/>
+      <w:lvlJc w:val="right"/>
+      <w:pPr>
+        <w:ind w:left="6480" w:hanging="180"/>
+      </w:pPr>
+    </w:lvl>
+  </w:abstractNum>
+  <w:abstractNum w:abstractNumId="5">
+    <w:nsid w:val="69286A49"/>
+    <w:multiLevelType w:val="hybridMultilevel"/>
+    <w:tmpl w:val="4E7077C2"/>
+    <w:lvl w:ilvl="0" w:tplc="B2B8BF74">
+      <w:start w:val="8"/>
+      <w:numFmt w:val="decimal"/>
+      <w:lvlText w:val="%1."/>
+      <w:lvlJc w:val="left"/>
+      <w:pPr>
+        <w:ind w:left="720" w:hanging="360"/>
+      </w:pPr>
+      <w:rPr>
+        <w:rFonts w:hint="default"/>
+        <w:color w:val="FF0000"/>
+      </w:rPr>
+    </w:lvl>
+    <w:lvl w:ilvl="1" w:tplc="04090019" w:tentative="1">
+      <w:start w:val="1"/>
+      <w:numFmt w:val="lowerLetter"/>
+      <w:lvlText w:val="%2."/>
+      <w:lvlJc w:val="left"/>
+      <w:pPr>
+        <w:ind w:left="1440" w:hanging="360"/>
+      </w:pPr>
+    </w:lvl>
+    <w:lvl w:ilvl="2" w:tplc="0409001B" w:tentative="1">
+      <w:start w:val="1"/>
+      <w:numFmt w:val="lowerRoman"/>
+      <w:lvlText w:val="%3."/>
+      <w:lvlJc w:val="right"/>
+      <w:pPr>
+        <w:ind w:left="2160" w:hanging="180"/>
+      </w:pPr>
+    </w:lvl>
+    <w:lvl w:ilvl="3" w:tplc="0409000F" w:tentative="1">
+      <w:start w:val="1"/>
+      <w:numFmt w:val="decimal"/>
+      <w:lvlText w:val="%4."/>
+      <w:lvlJc w:val="left"/>
+      <w:pPr>
+        <w:ind w:left="2880" w:hanging="360"/>
+      </w:pPr>
+    </w:lvl>
+    <w:lvl w:ilvl="4" w:tplc="04090019" w:tentative="1">
+      <w:start w:val="1"/>
+      <w:numFmt w:val="lowerLetter"/>
+      <w:lvlText w:val="%5."/>
+      <w:lvlJc w:val="left"/>
+      <w:pPr>
+        <w:ind w:left="3600" w:hanging="360"/>
+      </w:pPr>
+    </w:lvl>
+    <w:lvl w:ilvl="5" w:tplc="0409001B" w:tentative="1">
+      <w:start w:val="1"/>
+      <w:numFmt w:val="lowerRoman"/>
+      <w:lvlText w:val="%6."/>
+      <w:lvlJc w:val="right"/>
+      <w:pPr>
+        <w:ind w:left="4320" w:hanging="180"/>
+      </w:pPr>
+    </w:lvl>
+    <w:lvl w:ilvl="6" w:tplc="0409000F" w:tentative="1">
+      <w:start w:val="1"/>
+      <w:numFmt w:val="decimal"/>
+      <w:lvlText w:val="%7."/>
+      <w:lvlJc w:val="left"/>
+      <w:pPr>
+        <w:ind w:left="5040" w:hanging="360"/>
+      </w:pPr>
+    </w:lvl>
+    <w:lvl w:ilvl="7" w:tplc="04090019" w:tentative="1">
+      <w:start w:val="1"/>
+      <w:numFmt w:val="lowerLetter"/>
+      <w:lvlText w:val="%8."/>
+      <w:lvlJc w:val="left"/>
+      <w:pPr>
+        <w:ind w:left="5760" w:hanging="360"/>
+      </w:pPr>
+    </w:lvl>
+    <w:lvl w:ilvl="8" w:tplc="0409001B" w:tentative="1">
+      <w:start w:val="1"/>
+      <w:numFmt w:val="lowerRoman"/>
+      <w:lvlText w:val="%9."/>
+      <w:lvlJc w:val="right"/>
+      <w:pPr>
+        <w:ind w:left="6480" w:hanging="180"/>
+      </w:pPr>
+    </w:lvl>
+  </w:abstractNum>
+  <w:abstractNum w:abstractNumId="6">
+    <w:nsid w:val="749E26E4"/>
+    <w:multiLevelType w:val="hybridMultilevel"/>
+    <w:tmpl w:val="FAE48EEC"/>
+    <w:lvl w:ilvl="0" w:tplc="8926F992">
+      <w:start w:val="1"/>
+      <w:numFmt w:val="decimal"/>
+      <w:lvlText w:val="%1."/>
+      <w:lvlJc w:val="left"/>
+      <w:pPr>
+        <w:ind w:left="720" w:hanging="360"/>
+      </w:pPr>
+      <w:rPr>
+        <w:rFonts w:hint="default"/>
+        <w:b w:val="0"/>
+      </w:rPr>
+    </w:lvl>
+    <w:lvl w:ilvl="1" w:tplc="04090019">
+      <w:start w:val="1"/>
+      <w:numFmt w:val="lowerLetter"/>
+      <w:lvlText w:val="%2."/>
+      <w:lvlJc w:val="left"/>
+      <w:pPr>
+        <w:ind w:left="1440" w:hanging="360"/>
+      </w:pPr>
+    </w:lvl>
+    <w:lvl w:ilvl="2" w:tplc="0409001B" w:tentative="1">
+      <w:start w:val="1"/>
+      <w:numFmt w:val="lowerRoman"/>
+      <w:lvlText w:val="%3."/>
+      <w:lvlJc w:val="right"/>
+      <w:pPr>
+        <w:ind w:left="2160" w:hanging="180"/>
+      </w:pPr>
+    </w:lvl>
+    <w:lvl w:ilvl="3" w:tplc="0409000F" w:tentative="1">
+      <w:start w:val="1"/>
+      <w:numFmt w:val="decimal"/>
+      <w:lvlText w:val="%4."/>
+      <w:lvlJc w:val="left"/>
+      <w:pPr>
+        <w:ind w:left="2880" w:hanging="360"/>
+      </w:pPr>
+    </w:lvl>
+    <w:lvl w:ilvl="4" w:tplc="04090019" w:tentative="1">
+      <w:start w:val="1"/>
+      <w:numFmt w:val="lowerLetter"/>
+      <w:lvlText w:val="%5."/>
+      <w:lvlJc w:val="left"/>
+      <w:pPr>
+        <w:ind w:left="3600" w:hanging="360"/>
+      </w:pPr>
+    </w:lvl>
+    <w:lvl w:ilvl="5" w:tplc="0409001B" w:tentative="1">
+      <w:start w:val="1"/>
+      <w:numFmt w:val="lowerRoman"/>
+      <w:lvlText w:val="%6."/>
+      <w:lvlJc w:val="right"/>
+      <w:pPr>
+        <w:ind w:left="4320" w:hanging="180"/>
+      </w:pPr>
+    </w:lvl>
+    <w:lvl w:ilvl="6" w:tplc="0409000F" w:tentative="1">
+      <w:start w:val="1"/>
+      <w:numFmt w:val="decimal"/>
+      <w:lvlText w:val="%7."/>
+      <w:lvlJc w:val="left"/>
+      <w:pPr>
+        <w:ind w:left="5040" w:hanging="360"/>
+      </w:pPr>
+    </w:lvl>
+    <w:lvl w:ilvl="7" w:tplc="04090019" w:tentative="1">
+      <w:start w:val="1"/>
+      <w:numFmt w:val="lowerLetter"/>
+      <w:lvlText w:val="%8."/>
+      <w:lvlJc w:val="left"/>
+      <w:pPr>
+        <w:ind w:left="5760" w:hanging="360"/>
+      </w:pPr>
+    </w:lvl>
+    <w:lvl w:ilvl="8" w:tplc="0409001B" w:tentative="1">
+      <w:start w:val="1"/>
+      <w:numFmt w:val="lowerRoman"/>
+      <w:lvlText w:val="%9."/>
+      <w:lvlJc w:val="right"/>
+      <w:pPr>
+        <w:ind w:left="6480" w:hanging="180"/>
+      </w:pPr>
+    </w:lvl>
+  </w:abstractNum>
   <w:num w:numId="1">
+    <w:abstractNumId w:val="6"/>
+  </w:num>
+  <w:num w:numId="2">
+    <w:abstractNumId w:val="4"/>
+  </w:num>
+  <w:num w:numId="3">
+    <w:abstractNumId w:val="5"/>
+  </w:num>
+  <w:num w:numId="4">
+    <w:abstractNumId w:val="3"/>
+  </w:num>
+  <w:num w:numId="5">
     <w:abstractNumId w:val="0"/>
+  </w:num>
+  <w:num w:numId="6">
+    <w:abstractNumId w:val="1"/>
+  </w:num>
+  <w:num w:numId="7">
+    <w:abstractNumId w:val="2"/>
   </w:num>
 </w:numbering>
 </file>
@@ -2057,6 +3892,84 @@
       <w:iCs/>
     </w:rPr>
   </w:style>
+  <w:style w:type="character" w:styleId="CommentReference">
+    <w:name w:val="annotation reference"/>
+    <w:basedOn w:val="DefaultParagraphFont"/>
+    <w:uiPriority w:val="99"/>
+    <w:semiHidden/>
+    <w:unhideWhenUsed/>
+    <w:rsid w:val="00CD10C1"/>
+    <w:rPr>
+      <w:sz w:val="16"/>
+      <w:szCs w:val="16"/>
+    </w:rPr>
+  </w:style>
+  <w:style w:type="paragraph" w:styleId="CommentText">
+    <w:name w:val="annotation text"/>
+    <w:basedOn w:val="Normal"/>
+    <w:link w:val="CommentTextChar"/>
+    <w:uiPriority w:val="99"/>
+    <w:semiHidden/>
+    <w:unhideWhenUsed/>
+    <w:rsid w:val="00CD10C1"/>
+    <w:pPr>
+      <w:spacing w:line="240" w:lineRule="auto"/>
+    </w:pPr>
+    <w:rPr>
+      <w:sz w:val="20"/>
+      <w:szCs w:val="20"/>
+    </w:rPr>
+  </w:style>
+  <w:style w:type="character" w:customStyle="1" w:styleId="CommentTextChar">
+    <w:name w:val="Comment Text Char"/>
+    <w:basedOn w:val="DefaultParagraphFont"/>
+    <w:link w:val="CommentText"/>
+    <w:uiPriority w:val="99"/>
+    <w:semiHidden/>
+    <w:rsid w:val="00CD10C1"/>
+    <w:rPr>
+      <w:sz w:val="20"/>
+      <w:szCs w:val="20"/>
+    </w:rPr>
+  </w:style>
+  <w:style w:type="paragraph" w:styleId="CommentSubject">
+    <w:name w:val="annotation subject"/>
+    <w:basedOn w:val="CommentText"/>
+    <w:next w:val="CommentText"/>
+    <w:link w:val="CommentSubjectChar"/>
+    <w:uiPriority w:val="99"/>
+    <w:semiHidden/>
+    <w:unhideWhenUsed/>
+    <w:rsid w:val="00CD10C1"/>
+    <w:rPr>
+      <w:b/>
+      <w:bCs/>
+    </w:rPr>
+  </w:style>
+  <w:style w:type="character" w:customStyle="1" w:styleId="CommentSubjectChar">
+    <w:name w:val="Comment Subject Char"/>
+    <w:basedOn w:val="CommentTextChar"/>
+    <w:link w:val="CommentSubject"/>
+    <w:uiPriority w:val="99"/>
+    <w:semiHidden/>
+    <w:rsid w:val="00CD10C1"/>
+    <w:rPr>
+      <w:b/>
+      <w:bCs/>
+    </w:rPr>
+  </w:style>
+  <w:style w:type="character" w:styleId="FollowedHyperlink">
+    <w:name w:val="FollowedHyperlink"/>
+    <w:basedOn w:val="DefaultParagraphFont"/>
+    <w:uiPriority w:val="99"/>
+    <w:semiHidden/>
+    <w:unhideWhenUsed/>
+    <w:rsid w:val="00AC7304"/>
+    <w:rPr>
+      <w:color w:val="800080" w:themeColor="followedHyperlink"/>
+      <w:u w:val="single"/>
+    </w:rPr>
+  </w:style>
 </w:styles>
 </file>
 

</xml_diff>

<commit_message>
Fixed seaken minimum year requirement to be mroe consistent across all datasets. Removed Totals WS percentage from land use table. Added description of land use table.
</commit_message>
<xml_diff>
--- a/StatusAndTrendsInstructions.docx
+++ b/StatusAndTrendsInstructions.docx
@@ -23,7 +23,7 @@
     </w:p>
     <w:p>
       <w:r>
-        <w:t>Version 2.1 – May</w:t>
+        <w:t>Version 2.1 – September</w:t>
       </w:r>
       <w:r>
         <w:t xml:space="preserve"> 2016 – Peter Bryant, Watershed Management, Environmental Solutions Division</w:t>
@@ -1892,19 +1892,10 @@
         <w:rPr>
           <w:b/>
         </w:rPr>
-        <w:t xml:space="preserve">Seasonal Kendall Results: </w:t>
-      </w:r>
-      <w:r>
-        <w:t>Table detailing results of S</w:t>
-      </w:r>
-      <w:r>
-        <w:t xml:space="preserve">easonal </w:t>
-      </w:r>
-      <w:r>
-        <w:t>K</w:t>
-      </w:r>
-      <w:r>
-        <w:t>endall trend analysis for each parameter at each station. Column descriptions follow:</w:t>
+        <w:t xml:space="preserve">Land Use Breakdown: </w:t>
+      </w:r>
+      <w:r>
+        <w:t xml:space="preserve">Table with 2011 NLCD information summarized to the percent of land in each class in the upstream watershed based on NHD Catchments. The NHD Catchments are roughly tributary to tributary and the land use summary includes the entire catchment where the sampling station is located and so may include some downstream influence. </w:t>
       </w:r>
     </w:p>
     <w:tbl>
@@ -1961,6 +1952,315 @@
             <w:tcW w:w="2178" w:type="dxa"/>
           </w:tcPr>
           <w:p>
+            <w:proofErr w:type="spellStart"/>
+            <w:r>
+              <w:t>Station_ID</w:t>
+            </w:r>
+            <w:proofErr w:type="spellEnd"/>
+          </w:p>
+        </w:tc>
+        <w:tc>
+          <w:tcPr>
+            <w:tcW w:w="7398" w:type="dxa"/>
+          </w:tcPr>
+          <w:p>
+            <w:r>
+              <w:t>Alpha-numeric station code</w:t>
+            </w:r>
+          </w:p>
+        </w:tc>
+      </w:tr>
+      <w:tr>
+        <w:tc>
+          <w:tcPr>
+            <w:tcW w:w="2178" w:type="dxa"/>
+          </w:tcPr>
+          <w:p>
+            <w:proofErr w:type="spellStart"/>
+            <w:r>
+              <w:t>Station_Description</w:t>
+            </w:r>
+            <w:proofErr w:type="spellEnd"/>
+          </w:p>
+        </w:tc>
+        <w:tc>
+          <w:tcPr>
+            <w:tcW w:w="7398" w:type="dxa"/>
+          </w:tcPr>
+          <w:p>
+            <w:r>
+              <w:t>Text describing station location</w:t>
+            </w:r>
+          </w:p>
+        </w:tc>
+      </w:tr>
+      <w:tr>
+        <w:tc>
+          <w:tcPr>
+            <w:tcW w:w="2178" w:type="dxa"/>
+          </w:tcPr>
+          <w:p>
+            <w:r>
+              <w:t>Year</w:t>
+            </w:r>
+          </w:p>
+        </w:tc>
+        <w:tc>
+          <w:tcPr>
+            <w:tcW w:w="7398" w:type="dxa"/>
+          </w:tcPr>
+          <w:p>
+            <w:r>
+              <w:t>NLCD Dataset Version</w:t>
+            </w:r>
+          </w:p>
+        </w:tc>
+      </w:tr>
+      <w:tr>
+        <w:tc>
+          <w:tcPr>
+            <w:tcW w:w="2178" w:type="dxa"/>
+          </w:tcPr>
+          <w:p>
+            <w:proofErr w:type="spellStart"/>
+            <w:r>
+              <w:t>WsAreaSqKm</w:t>
+            </w:r>
+            <w:proofErr w:type="spellEnd"/>
+          </w:p>
+        </w:tc>
+        <w:tc>
+          <w:tcPr>
+            <w:tcW w:w="7398" w:type="dxa"/>
+          </w:tcPr>
+          <w:p>
+            <w:r>
+              <w:t>Total upstream watershed area including catchment of sampling station</w:t>
+            </w:r>
+          </w:p>
+        </w:tc>
+      </w:tr>
+      <w:tr>
+        <w:tc>
+          <w:tcPr>
+            <w:tcW w:w="2178" w:type="dxa"/>
+          </w:tcPr>
+          <w:p>
+            <w:proofErr w:type="spellStart"/>
+            <w:r>
+              <w:t>PerUrbanWs</w:t>
+            </w:r>
+            <w:proofErr w:type="spellEnd"/>
+          </w:p>
+        </w:tc>
+        <w:tc>
+          <w:tcPr>
+            <w:tcW w:w="7398" w:type="dxa"/>
+          </w:tcPr>
+          <w:p>
+            <w:r>
+              <w:t>Percent of watershed area with Open, Low, Medium and High Urban classes</w:t>
+            </w:r>
+          </w:p>
+        </w:tc>
+      </w:tr>
+      <w:tr>
+        <w:tc>
+          <w:tcPr>
+            <w:tcW w:w="2178" w:type="dxa"/>
+          </w:tcPr>
+          <w:p>
+            <w:proofErr w:type="spellStart"/>
+            <w:r>
+              <w:t>PerForestWs</w:t>
+            </w:r>
+            <w:proofErr w:type="spellEnd"/>
+          </w:p>
+        </w:tc>
+        <w:tc>
+          <w:tcPr>
+            <w:tcW w:w="7398" w:type="dxa"/>
+          </w:tcPr>
+          <w:p>
+            <w:r>
+              <w:t>Percent of watershed area with Deciduous, Coniferous and Mixed Forest classes</w:t>
+            </w:r>
+          </w:p>
+        </w:tc>
+      </w:tr>
+      <w:tr>
+        <w:tc>
+          <w:tcPr>
+            <w:tcW w:w="2178" w:type="dxa"/>
+          </w:tcPr>
+          <w:p>
+            <w:proofErr w:type="spellStart"/>
+            <w:r>
+              <w:t>PerAgWs</w:t>
+            </w:r>
+            <w:proofErr w:type="spellEnd"/>
+          </w:p>
+        </w:tc>
+        <w:tc>
+          <w:tcPr>
+            <w:tcW w:w="7398" w:type="dxa"/>
+          </w:tcPr>
+          <w:p>
+            <w:r>
+              <w:t>Percent of watershed area with Hay and Crop classes</w:t>
+            </w:r>
+          </w:p>
+        </w:tc>
+      </w:tr>
+      <w:tr>
+        <w:tc>
+          <w:tcPr>
+            <w:tcW w:w="2178" w:type="dxa"/>
+          </w:tcPr>
+          <w:p>
+            <w:proofErr w:type="spellStart"/>
+            <w:r>
+              <w:t>PerRangeWs</w:t>
+            </w:r>
+            <w:proofErr w:type="spellEnd"/>
+          </w:p>
+        </w:tc>
+        <w:tc>
+          <w:tcPr>
+            <w:tcW w:w="7398" w:type="dxa"/>
+          </w:tcPr>
+          <w:p>
+            <w:r>
+              <w:t>Percent of watershed area with Shrub and Grassland classes</w:t>
+            </w:r>
+          </w:p>
+        </w:tc>
+      </w:tr>
+      <w:tr>
+        <w:tc>
+          <w:tcPr>
+            <w:tcW w:w="2178" w:type="dxa"/>
+          </w:tcPr>
+          <w:p>
+            <w:proofErr w:type="spellStart"/>
+            <w:r>
+              <w:t>PerOtherWs</w:t>
+            </w:r>
+            <w:proofErr w:type="spellEnd"/>
+          </w:p>
+        </w:tc>
+        <w:tc>
+          <w:tcPr>
+            <w:tcW w:w="7398" w:type="dxa"/>
+          </w:tcPr>
+          <w:p>
+            <w:r>
+              <w:t>Percent of watershed area with Open water, Ice, Bar</w:t>
+            </w:r>
+            <w:r>
+              <w:t>r</w:t>
+            </w:r>
+            <w:r>
+              <w:t>e</w:t>
+            </w:r>
+            <w:r>
+              <w:t>n</w:t>
+            </w:r>
+            <w:r>
+              <w:t xml:space="preserve"> land, </w:t>
+            </w:r>
+            <w:r>
+              <w:t>Woody wetland and Herbaceous Wetland classes</w:t>
+            </w:r>
+          </w:p>
+        </w:tc>
+      </w:tr>
+    </w:tbl>
+    <w:p>
+      <w:pPr>
+        <w:spacing w:after="0"/>
+        <w:rPr>
+          <w:b/>
+        </w:rPr>
+      </w:pPr>
+    </w:p>
+    <w:p>
+      <w:pPr>
+        <w:spacing w:after="0"/>
+      </w:pPr>
+      <w:r>
+        <w:rPr>
+          <w:b/>
+        </w:rPr>
+        <w:t xml:space="preserve">Seasonal Kendall Results: </w:t>
+      </w:r>
+      <w:r>
+        <w:t>Table detailing results of S</w:t>
+      </w:r>
+      <w:r>
+        <w:t xml:space="preserve">easonal </w:t>
+      </w:r>
+      <w:r>
+        <w:t>K</w:t>
+      </w:r>
+      <w:r>
+        <w:t>endall trend analysis for each parameter at each station. Column descriptions follow:</w:t>
+      </w:r>
+    </w:p>
+    <w:tbl>
+      <w:tblPr>
+        <w:tblStyle w:val="TableGrid"/>
+        <w:tblW w:w="0" w:type="auto"/>
+        <w:tblLook w:val="04A0"/>
+      </w:tblPr>
+      <w:tblGrid>
+        <w:gridCol w:w="2178"/>
+        <w:gridCol w:w="7398"/>
+      </w:tblGrid>
+      <w:tr>
+        <w:tc>
+          <w:tcPr>
+            <w:tcW w:w="2178" w:type="dxa"/>
+          </w:tcPr>
+          <w:p>
+            <w:pPr>
+              <w:rPr>
+                <w:b/>
+              </w:rPr>
+            </w:pPr>
+            <w:r>
+              <w:rPr>
+                <w:b/>
+              </w:rPr>
+              <w:t>Column Name</w:t>
+            </w:r>
+          </w:p>
+        </w:tc>
+        <w:tc>
+          <w:tcPr>
+            <w:tcW w:w="7398" w:type="dxa"/>
+          </w:tcPr>
+          <w:p>
+            <w:pPr>
+              <w:rPr>
+                <w:b/>
+              </w:rPr>
+            </w:pPr>
+            <w:r>
+              <w:rPr>
+                <w:b/>
+              </w:rPr>
+              <w:t>Description</w:t>
+            </w:r>
+          </w:p>
+        </w:tc>
+      </w:tr>
+      <w:tr>
+        <w:tc>
+          <w:tcPr>
+            <w:tcW w:w="2178" w:type="dxa"/>
+          </w:tcPr>
+          <w:p>
             <w:r>
               <w:t>Station_ID</w:t>
             </w:r>
@@ -2149,6 +2449,7 @@
         <w:rPr>
           <w:b/>
         </w:rPr>
+        <w:lastRenderedPageBreak/>
         <w:t xml:space="preserve">QA – Data removal information: </w:t>
       </w:r>
       <w:r>
@@ -2293,30 +2594,91 @@
     </w:p>
     <w:p>
       <w:r>
+        <w:t>Start by selecting the Station you are interested in plotting</w:t>
+      </w:r>
+      <w:r>
+        <w:t>,</w:t>
+      </w:r>
+      <w:r>
+        <w:t xml:space="preserve"> </w:t>
+      </w:r>
+      <w:r>
+        <w:t>t</w:t>
+      </w:r>
+      <w:r>
+        <w:t xml:space="preserve">hen select the parameter you want to plot. </w:t>
+      </w:r>
+      <w:r>
+        <w:t>Plotting options are described below for each parameter.</w:t>
+      </w:r>
+    </w:p>
+    <w:p>
+      <w:pPr>
+        <w:pStyle w:val="Heading4"/>
+      </w:pPr>
+    </w:p>
+    <w:p>
+      <w:pPr>
+        <w:pStyle w:val="Heading4"/>
+      </w:pPr>
+    </w:p>
+    <w:p>
+      <w:pPr>
+        <w:pStyle w:val="Heading4"/>
+      </w:pPr>
+    </w:p>
+    <w:p>
+      <w:pPr>
+        <w:pStyle w:val="Heading4"/>
+      </w:pPr>
+    </w:p>
+    <w:p>
+      <w:pPr>
+        <w:pStyle w:val="Heading4"/>
+      </w:pPr>
+    </w:p>
+    <w:p>
+      <w:pPr>
+        <w:pStyle w:val="Heading4"/>
+      </w:pPr>
+    </w:p>
+    <w:p>
+      <w:pPr>
+        <w:pStyle w:val="Heading4"/>
+      </w:pPr>
+    </w:p>
+    <w:p>
+      <w:pPr>
+        <w:pStyle w:val="Heading4"/>
+      </w:pPr>
+    </w:p>
+    <w:p>
+      <w:pPr>
+        <w:pStyle w:val="Heading4"/>
+      </w:pPr>
+    </w:p>
+    <w:p>
+      <w:pPr>
+        <w:pStyle w:val="Heading4"/>
+      </w:pPr>
+    </w:p>
+    <w:p>
+      <w:pPr>
+        <w:pStyle w:val="Heading4"/>
+      </w:pPr>
+    </w:p>
+    <w:p>
+      <w:pPr>
+        <w:pStyle w:val="Heading4"/>
+      </w:pPr>
+    </w:p>
+    <w:p/>
+    <w:p>
+      <w:pPr>
+        <w:pStyle w:val="Heading4"/>
+      </w:pPr>
+      <w:r>
         <w:lastRenderedPageBreak/>
-        <w:t>Start by selecting the Station you are interested in plotting</w:t>
-      </w:r>
-      <w:r>
-        <w:t>,</w:t>
-      </w:r>
-      <w:r>
-        <w:t xml:space="preserve"> </w:t>
-      </w:r>
-      <w:r>
-        <w:t>t</w:t>
-      </w:r>
-      <w:r>
-        <w:t xml:space="preserve">hen select the parameter you want to plot. </w:t>
-      </w:r>
-      <w:r>
-        <w:t>Plotting options are described below for each parameter.</w:t>
-      </w:r>
-    </w:p>
-    <w:p>
-      <w:pPr>
-        <w:pStyle w:val="Heading4"/>
-      </w:pPr>
-      <w:r>
         <w:t>Temperature:</w:t>
       </w:r>
       <w:r>
@@ -2472,9 +2834,15 @@
     </w:p>
     <w:p>
       <w:pPr>
+        <w:spacing w:after="0" w:line="240" w:lineRule="auto"/>
+      </w:pPr>
+    </w:p>
+    <w:p>
+      <w:pPr>
         <w:pStyle w:val="Heading4"/>
       </w:pPr>
       <w:r>
+        <w:lastRenderedPageBreak/>
         <w:t xml:space="preserve">E. Coli/Enterococcus: </w:t>
       </w:r>
     </w:p>
@@ -2631,6 +2999,7 @@
       </w:pPr>
       <w:proofErr w:type="gramStart"/>
       <w:r>
+        <w:lastRenderedPageBreak/>
         <w:t>pH</w:t>
       </w:r>
       <w:proofErr w:type="gramEnd"/>

</xml_diff>